<commit_message>
minor changes to gdd
</commit_message>
<xml_diff>
--- a/Game Design/Game Design Document/GameDesignDocumentMerged.docx
+++ b/Game Design/Game Design Document/GameDesignDocumentMerged.docx
@@ -1,6 +1,6 @@
 
 <file path=word/document.xml><?xml version="1.0" encoding="utf-8"?>
-<w:document xmlns:wpc="http://schemas.microsoft.com/office/word/2010/wordprocessingCanvas" xmlns:mc="http://schemas.openxmlformats.org/markup-compatibility/2006" xmlns:o="urn:schemas-microsoft-com:office:office" xmlns:r="http://schemas.openxmlformats.org/officeDocument/2006/relationships" xmlns:m="http://schemas.openxmlformats.org/officeDocument/2006/math" xmlns:v="urn:schemas-microsoft-com:vml" xmlns:wp14="http://schemas.microsoft.com/office/word/2010/wordprocessingDrawing" xmlns:wp="http://schemas.openxmlformats.org/drawingml/2006/wordprocessingDrawing" xmlns:w10="urn:schemas-microsoft-com:office:word" xmlns:w="http://schemas.openxmlformats.org/wordprocessingml/2006/main" xmlns:w14="http://schemas.microsoft.com/office/word/2010/wordml" xmlns:wpg="http://schemas.microsoft.com/office/word/2010/wordprocessingGroup" xmlns:wpi="http://schemas.microsoft.com/office/word/2010/wordprocessingInk" xmlns:wne="http://schemas.microsoft.com/office/word/2006/wordml" xmlns:wps="http://schemas.microsoft.com/office/word/2010/wordprocessingShape" mc:Ignorable="w14 wp14">
+<w:document xmlns:wpc="http://schemas.microsoft.com/office/word/2010/wordprocessingCanvas" xmlns:mo="http://schemas.microsoft.com/office/mac/office/2008/main" xmlns:mc="http://schemas.openxmlformats.org/markup-compatibility/2006" xmlns:mv="urn:schemas-microsoft-com:mac:vml" xmlns:o="urn:schemas-microsoft-com:office:office" xmlns:r="http://schemas.openxmlformats.org/officeDocument/2006/relationships" xmlns:m="http://schemas.openxmlformats.org/officeDocument/2006/math" xmlns:v="urn:schemas-microsoft-com:vml" xmlns:wp14="http://schemas.microsoft.com/office/word/2010/wordprocessingDrawing" xmlns:wp="http://schemas.openxmlformats.org/drawingml/2006/wordprocessingDrawing" xmlns:w10="urn:schemas-microsoft-com:office:word" xmlns:w="http://schemas.openxmlformats.org/wordprocessingml/2006/main" xmlns:w14="http://schemas.microsoft.com/office/word/2010/wordml" xmlns:wpg="http://schemas.microsoft.com/office/word/2010/wordprocessingGroup" xmlns:wpi="http://schemas.microsoft.com/office/word/2010/wordprocessingInk" xmlns:wne="http://schemas.microsoft.com/office/word/2006/wordml" xmlns:wps="http://schemas.microsoft.com/office/word/2010/wordprocessingShape" mc:Ignorable="w14 wp14">
   <w:body>
     <w:p>
       <w:pPr>
@@ -187,21 +187,7 @@
         <w:rPr>
           <w:lang w:val="en-US"/>
         </w:rPr>
-        <w:t xml:space="preserve">The Hero can move on the hexagon based map up to 4 tiles. After The Hero consumes all of his moves, the round ends and the AI </w:t>
-      </w:r>
-      <w:proofErr w:type="gramStart"/>
-      <w:r>
-        <w:rPr>
-          <w:lang w:val="en-US"/>
-        </w:rPr>
-        <w:t>takes</w:t>
-      </w:r>
-      <w:proofErr w:type="gramEnd"/>
-      <w:r>
-        <w:rPr>
-          <w:lang w:val="en-US"/>
-        </w:rPr>
-        <w:t xml:space="preserve"> over.</w:t>
+        <w:t>The Hero can move on the hexagon based map up to 4 tiles. After The Hero consumes all of his moves, the round ends and the AI takes over.</w:t>
       </w:r>
     </w:p>
     <w:p>
@@ -371,19 +357,11 @@
           <w:lang w:val="en-US"/>
         </w:rPr>
       </w:pPr>
-      <w:proofErr w:type="gramStart"/>
-      <w:r>
-        <w:rPr>
-          <w:lang w:val="en-US"/>
-        </w:rPr>
-        <w:t>not</w:t>
-      </w:r>
-      <w:proofErr w:type="gramEnd"/>
-      <w:r>
-        <w:rPr>
-          <w:lang w:val="en-US"/>
-        </w:rPr>
-        <w:t xml:space="preserve"> all opponents will hunt the player</w:t>
+      <w:r>
+        <w:rPr>
+          <w:lang w:val="en-US"/>
+        </w:rPr>
+        <w:t>not all opponents will hunt the player</w:t>
       </w:r>
       <w:r>
         <w:rPr>
@@ -731,7 +709,7 @@
           <w:lang w:eastAsia="de-DE"/>
         </w:rPr>
         <w:drawing>
-          <wp:inline distT="0" distB="0" distL="0" distR="0" wp14:anchorId="184DA1A4" wp14:editId="753EC241">
+          <wp:inline distT="0" distB="0" distL="0" distR="0" wp14:anchorId="13C7FED8" wp14:editId="7A8856E4">
             <wp:extent cx="2505821" cy="2964945"/>
             <wp:effectExtent l="0" t="0" r="8890" b="6985"/>
             <wp:docPr id="1" name="Grafik 1"/>
@@ -792,7 +770,7 @@
           <w:lang w:eastAsia="de-DE"/>
         </w:rPr>
         <w:drawing>
-          <wp:inline distT="0" distB="0" distL="0" distR="0" wp14:anchorId="03AF21DE" wp14:editId="70B2E4A3">
+          <wp:inline distT="0" distB="0" distL="0" distR="0" wp14:anchorId="5B7A7265" wp14:editId="0383796B">
             <wp:extent cx="2674593" cy="2317750"/>
             <wp:effectExtent l="0" t="0" r="0" b="6350"/>
             <wp:docPr id="2" name="Grafik 2"/>
@@ -953,21 +931,7 @@
         <w:rPr>
           <w:lang w:val="en-US"/>
         </w:rPr>
-        <w:t>present in most types of tiles, rare only in “extreme” environments (</w:t>
-      </w:r>
-      <w:proofErr w:type="spellStart"/>
-      <w:r>
-        <w:rPr>
-          <w:lang w:val="en-US"/>
-        </w:rPr>
-        <w:t>eg</w:t>
-      </w:r>
-      <w:proofErr w:type="spellEnd"/>
-      <w:r>
-        <w:rPr>
-          <w:lang w:val="en-US"/>
-        </w:rPr>
-        <w:t xml:space="preserve"> desert)</w:t>
+        <w:t>present in most types of tiles, rare only in “extreme” environments (eg desert)</w:t>
       </w:r>
     </w:p>
     <w:p>
@@ -1213,21 +1177,7 @@
         <w:rPr>
           <w:lang w:val="en-US"/>
         </w:rPr>
-        <w:t>needed for battle cards with supernatural effects (</w:t>
-      </w:r>
-      <w:proofErr w:type="spellStart"/>
-      <w:r>
-        <w:rPr>
-          <w:lang w:val="en-US"/>
-        </w:rPr>
-        <w:t>eg</w:t>
-      </w:r>
-      <w:proofErr w:type="spellEnd"/>
-      <w:r>
-        <w:rPr>
-          <w:lang w:val="en-US"/>
-        </w:rPr>
-        <w:t xml:space="preserve"> Heal or Shield)</w:t>
+        <w:t>needed for battle cards with supernatural effects (eg Heal or Shield)</w:t>
       </w:r>
     </w:p>
     <w:p>
@@ -1411,7 +1361,7 @@
                 <w:lang w:eastAsia="de-DE"/>
               </w:rPr>
               <w:drawing>
-                <wp:inline distT="0" distB="0" distL="0" distR="0" wp14:anchorId="54FE3E23" wp14:editId="38A298EF">
+                <wp:inline distT="0" distB="0" distL="0" distR="0" wp14:anchorId="65D5A07C" wp14:editId="4F7AB21A">
                   <wp:extent cx="2124390" cy="1193800"/>
                   <wp:effectExtent l="0" t="0" r="9525" b="6350"/>
                   <wp:docPr id="3" name="Grafik 3"/>
@@ -1471,7 +1421,7 @@
                 <w:lang w:eastAsia="de-DE"/>
               </w:rPr>
               <w:drawing>
-                <wp:inline distT="0" distB="0" distL="0" distR="0" wp14:anchorId="1FE2DA92" wp14:editId="5CE7C52A">
+                <wp:inline distT="0" distB="0" distL="0" distR="0" wp14:anchorId="310F6F5B" wp14:editId="382FBCB7">
                   <wp:extent cx="2124392" cy="1193800"/>
                   <wp:effectExtent l="0" t="0" r="9525" b="6350"/>
                   <wp:docPr id="4" name="Grafik 4"/>
@@ -1710,21 +1660,7 @@
         <w:rPr>
           <w:lang w:val="en-US"/>
         </w:rPr>
-        <w:t xml:space="preserve"> </w:t>
-      </w:r>
-      <w:proofErr w:type="gramStart"/>
-      <w:r>
-        <w:rPr>
-          <w:lang w:val="en-US"/>
-        </w:rPr>
-        <w:t>are</w:t>
-      </w:r>
-      <w:proofErr w:type="gramEnd"/>
-      <w:r>
-        <w:rPr>
-          <w:lang w:val="en-US"/>
-        </w:rPr>
-        <w:t xml:space="preserve"> hidden from the player):</w:t>
+        <w:t xml:space="preserve"> are hidden from the player):</w:t>
       </w:r>
     </w:p>
     <w:p>
@@ -1832,21 +1768,7 @@
         <w:rPr>
           <w:lang w:val="en-US"/>
         </w:rPr>
-        <w:t xml:space="preserve">AP (Action points) How many activities can a unit perform within 1 turn during battle. </w:t>
-      </w:r>
-      <w:proofErr w:type="gramStart"/>
-      <w:r>
-        <w:rPr>
-          <w:lang w:val="en-US"/>
-        </w:rPr>
-        <w:t>this</w:t>
-      </w:r>
-      <w:proofErr w:type="gramEnd"/>
-      <w:r>
-        <w:rPr>
-          <w:lang w:val="en-US"/>
-        </w:rPr>
-        <w:t xml:space="preserve"> is a legacy of a previous development stage and are just used for enemies special attacks.</w:t>
+        <w:t>AP (Action points) How many activities can a unit perform within 1 turn during battle. this is a legacy of a previous development stage and are just used for enemies special attacks.</w:t>
       </w:r>
     </w:p>
     <w:p>
@@ -2134,7 +2056,6 @@
                 <w:lang w:eastAsia="de-DE"/>
               </w:rPr>
             </w:pPr>
-            <w:proofErr w:type="spellStart"/>
             <w:r>
               <w:rPr>
                 <w:rFonts w:ascii="Calibri" w:eastAsia="Times New Roman" w:hAnsi="Calibri" w:cs="Times New Roman"/>
@@ -2143,7 +2064,6 @@
               </w:rPr>
               <w:t>Dmg</w:t>
             </w:r>
-            <w:proofErr w:type="spellEnd"/>
           </w:p>
         </w:tc>
         <w:tc>
@@ -2169,7 +2089,6 @@
                 <w:lang w:eastAsia="de-DE"/>
               </w:rPr>
             </w:pPr>
-            <w:proofErr w:type="spellStart"/>
             <w:r>
               <w:rPr>
                 <w:rFonts w:ascii="Calibri" w:eastAsia="Times New Roman" w:hAnsi="Calibri" w:cs="Times New Roman"/>
@@ -2178,7 +2097,6 @@
               </w:rPr>
               <w:t>healed</w:t>
             </w:r>
-            <w:proofErr w:type="spellEnd"/>
           </w:p>
         </w:tc>
         <w:tc>
@@ -2204,7 +2122,6 @@
                 <w:lang w:eastAsia="de-DE"/>
               </w:rPr>
             </w:pPr>
-            <w:proofErr w:type="spellStart"/>
             <w:r>
               <w:rPr>
                 <w:rFonts w:ascii="Calibri" w:eastAsia="Times New Roman" w:hAnsi="Calibri" w:cs="Times New Roman"/>
@@ -2213,7 +2130,6 @@
               </w:rPr>
               <w:t>range</w:t>
             </w:r>
-            <w:proofErr w:type="spellEnd"/>
           </w:p>
         </w:tc>
         <w:tc>
@@ -2272,7 +2188,6 @@
                 <w:lang w:eastAsia="de-DE"/>
               </w:rPr>
             </w:pPr>
-            <w:proofErr w:type="spellStart"/>
             <w:r>
               <w:rPr>
                 <w:rFonts w:ascii="Calibri" w:eastAsia="Times New Roman" w:hAnsi="Calibri" w:cs="Times New Roman"/>
@@ -2281,7 +2196,6 @@
               </w:rPr>
               <w:t>description</w:t>
             </w:r>
-            <w:proofErr w:type="spellEnd"/>
           </w:p>
         </w:tc>
       </w:tr>
@@ -2312,7 +2226,6 @@
                 <w:lang w:eastAsia="de-DE"/>
               </w:rPr>
             </w:pPr>
-            <w:proofErr w:type="spellStart"/>
             <w:r>
               <w:rPr>
                 <w:rFonts w:ascii="Calibri" w:eastAsia="Times New Roman" w:hAnsi="Calibri" w:cs="Times New Roman"/>
@@ -2321,7 +2234,6 @@
               </w:rPr>
               <w:t>Attack</w:t>
             </w:r>
-            <w:proofErr w:type="spellEnd"/>
           </w:p>
         </w:tc>
         <w:tc>
@@ -2488,36 +2400,8 @@
                 <w:color w:val="000000"/>
                 <w:lang w:eastAsia="de-DE"/>
               </w:rPr>
-              <w:t xml:space="preserve">Basic </w:t>
-            </w:r>
-            <w:proofErr w:type="spellStart"/>
-            <w:r>
-              <w:rPr>
-                <w:rFonts w:ascii="Calibri" w:eastAsia="Times New Roman" w:hAnsi="Calibri" w:cs="Times New Roman"/>
-                <w:color w:val="000000"/>
-                <w:lang w:eastAsia="de-DE"/>
-              </w:rPr>
-              <w:t>weapon</w:t>
-            </w:r>
-            <w:proofErr w:type="spellEnd"/>
-            <w:r>
-              <w:rPr>
-                <w:rFonts w:ascii="Calibri" w:eastAsia="Times New Roman" w:hAnsi="Calibri" w:cs="Times New Roman"/>
-                <w:color w:val="000000"/>
-                <w:lang w:eastAsia="de-DE"/>
-              </w:rPr>
-              <w:t xml:space="preserve"> </w:t>
-            </w:r>
-            <w:proofErr w:type="spellStart"/>
-            <w:r>
-              <w:rPr>
-                <w:rFonts w:ascii="Calibri" w:eastAsia="Times New Roman" w:hAnsi="Calibri" w:cs="Times New Roman"/>
-                <w:color w:val="000000"/>
-                <w:lang w:eastAsia="de-DE"/>
-              </w:rPr>
-              <w:t>hit</w:t>
-            </w:r>
-            <w:proofErr w:type="spellEnd"/>
+              <w:t>Basic weapon hit</w:t>
+            </w:r>
           </w:p>
         </w:tc>
       </w:tr>
@@ -2548,7 +2432,6 @@
                 <w:lang w:eastAsia="de-DE"/>
               </w:rPr>
             </w:pPr>
-            <w:proofErr w:type="spellStart"/>
             <w:r>
               <w:rPr>
                 <w:rFonts w:ascii="Calibri" w:eastAsia="Times New Roman" w:hAnsi="Calibri" w:cs="Times New Roman"/>
@@ -2557,7 +2440,6 @@
               </w:rPr>
               <w:t>Wrath</w:t>
             </w:r>
-            <w:proofErr w:type="spellEnd"/>
           </w:p>
         </w:tc>
         <w:tc>
@@ -2724,18 +2606,8 @@
                 <w:color w:val="000000"/>
                 <w:lang w:eastAsia="de-DE"/>
               </w:rPr>
-              <w:t xml:space="preserve">Powerful </w:t>
-            </w:r>
-            <w:proofErr w:type="spellStart"/>
-            <w:r>
-              <w:rPr>
-                <w:rFonts w:ascii="Calibri" w:eastAsia="Times New Roman" w:hAnsi="Calibri" w:cs="Times New Roman"/>
-                <w:color w:val="000000"/>
-                <w:lang w:eastAsia="de-DE"/>
-              </w:rPr>
-              <w:t>blow</w:t>
-            </w:r>
-            <w:proofErr w:type="spellEnd"/>
+              <w:t>Powerful blow</w:t>
+            </w:r>
           </w:p>
         </w:tc>
       </w:tr>
@@ -2766,7 +2638,6 @@
                 <w:lang w:eastAsia="de-DE"/>
               </w:rPr>
             </w:pPr>
-            <w:proofErr w:type="spellStart"/>
             <w:r>
               <w:rPr>
                 <w:rFonts w:ascii="Calibri" w:eastAsia="Times New Roman" w:hAnsi="Calibri" w:cs="Times New Roman"/>
@@ -2775,7 +2646,6 @@
               </w:rPr>
               <w:t>Stun</w:t>
             </w:r>
-            <w:proofErr w:type="spellEnd"/>
           </w:p>
         </w:tc>
         <w:tc>
@@ -2903,7 +2773,6 @@
                 <w:lang w:eastAsia="de-DE"/>
               </w:rPr>
             </w:pPr>
-            <w:proofErr w:type="spellStart"/>
             <w:r>
               <w:rPr>
                 <w:rFonts w:ascii="Calibri" w:eastAsia="Times New Roman" w:hAnsi="Calibri" w:cs="Times New Roman"/>
@@ -2912,7 +2781,6 @@
               </w:rPr>
               <w:t>stuns</w:t>
             </w:r>
-            <w:proofErr w:type="spellEnd"/>
           </w:p>
         </w:tc>
         <w:tc>
@@ -2944,61 +2812,7 @@
                 <w:color w:val="000000"/>
                 <w:lang w:eastAsia="de-DE"/>
               </w:rPr>
-              <w:t xml:space="preserve">Enemy </w:t>
-            </w:r>
-            <w:proofErr w:type="spellStart"/>
-            <w:r>
-              <w:rPr>
-                <w:rFonts w:ascii="Calibri" w:eastAsia="Times New Roman" w:hAnsi="Calibri" w:cs="Times New Roman"/>
-                <w:color w:val="000000"/>
-                <w:lang w:eastAsia="de-DE"/>
-              </w:rPr>
-              <w:t>looses</w:t>
-            </w:r>
-            <w:proofErr w:type="spellEnd"/>
-            <w:r>
-              <w:rPr>
-                <w:rFonts w:ascii="Calibri" w:eastAsia="Times New Roman" w:hAnsi="Calibri" w:cs="Times New Roman"/>
-                <w:color w:val="000000"/>
-                <w:lang w:eastAsia="de-DE"/>
-              </w:rPr>
-              <w:t xml:space="preserve"> </w:t>
-            </w:r>
-            <w:proofErr w:type="spellStart"/>
-            <w:r>
-              <w:rPr>
-                <w:rFonts w:ascii="Calibri" w:eastAsia="Times New Roman" w:hAnsi="Calibri" w:cs="Times New Roman"/>
-                <w:color w:val="000000"/>
-                <w:lang w:eastAsia="de-DE"/>
-              </w:rPr>
-              <w:t>next</w:t>
-            </w:r>
-            <w:proofErr w:type="spellEnd"/>
-            <w:r>
-              <w:rPr>
-                <w:rFonts w:ascii="Calibri" w:eastAsia="Times New Roman" w:hAnsi="Calibri" w:cs="Times New Roman"/>
-                <w:color w:val="000000"/>
-                <w:lang w:eastAsia="de-DE"/>
-              </w:rPr>
-              <w:t xml:space="preserve"> </w:t>
-            </w:r>
-            <w:proofErr w:type="spellStart"/>
-            <w:r>
-              <w:rPr>
-                <w:rFonts w:ascii="Calibri" w:eastAsia="Times New Roman" w:hAnsi="Calibri" w:cs="Times New Roman"/>
-                <w:color w:val="000000"/>
-                <w:lang w:eastAsia="de-DE"/>
-              </w:rPr>
-              <w:t>action</w:t>
-            </w:r>
-            <w:proofErr w:type="spellEnd"/>
-            <w:r>
-              <w:rPr>
-                <w:rFonts w:ascii="Calibri" w:eastAsia="Times New Roman" w:hAnsi="Calibri" w:cs="Times New Roman"/>
-                <w:color w:val="000000"/>
-                <w:lang w:eastAsia="de-DE"/>
-              </w:rPr>
-              <w:t>.</w:t>
+              <w:t>Enemy looses next action.</w:t>
             </w:r>
           </w:p>
         </w:tc>
@@ -3030,7 +2844,6 @@
                 <w:lang w:eastAsia="de-DE"/>
               </w:rPr>
             </w:pPr>
-            <w:proofErr w:type="spellStart"/>
             <w:r>
               <w:rPr>
                 <w:rFonts w:ascii="Calibri" w:eastAsia="Times New Roman" w:hAnsi="Calibri" w:cs="Times New Roman"/>
@@ -3039,7 +2852,6 @@
               </w:rPr>
               <w:t>Heal</w:t>
             </w:r>
-            <w:proofErr w:type="spellEnd"/>
           </w:p>
         </w:tc>
         <w:tc>
@@ -3237,7 +3049,6 @@
                 <w:lang w:eastAsia="de-DE"/>
               </w:rPr>
             </w:pPr>
-            <w:proofErr w:type="spellStart"/>
             <w:r>
               <w:rPr>
                 <w:rFonts w:ascii="Calibri" w:eastAsia="Times New Roman" w:hAnsi="Calibri" w:cs="Times New Roman"/>
@@ -3246,7 +3057,6 @@
               </w:rPr>
               <w:t>Revenge</w:t>
             </w:r>
-            <w:proofErr w:type="spellEnd"/>
           </w:p>
         </w:tc>
         <w:tc>
@@ -3374,34 +3184,14 @@
                 <w:lang w:eastAsia="de-DE"/>
               </w:rPr>
             </w:pPr>
-            <w:proofErr w:type="spellStart"/>
             <w:r>
               <w:rPr>
                 <w:rFonts w:ascii="Calibri" w:eastAsia="Times New Roman" w:hAnsi="Calibri" w:cs="Times New Roman"/>
                 <w:color w:val="000000"/>
                 <w:lang w:eastAsia="de-DE"/>
               </w:rPr>
-              <w:t>mimics</w:t>
-            </w:r>
-            <w:proofErr w:type="spellEnd"/>
-            <w:r>
-              <w:rPr>
-                <w:rFonts w:ascii="Calibri" w:eastAsia="Times New Roman" w:hAnsi="Calibri" w:cs="Times New Roman"/>
-                <w:color w:val="000000"/>
-                <w:lang w:eastAsia="de-DE"/>
-              </w:rPr>
-              <w:t xml:space="preserve"> </w:t>
-            </w:r>
-            <w:proofErr w:type="spellStart"/>
-            <w:r>
-              <w:rPr>
-                <w:rFonts w:ascii="Calibri" w:eastAsia="Times New Roman" w:hAnsi="Calibri" w:cs="Times New Roman"/>
-                <w:color w:val="000000"/>
-                <w:lang w:eastAsia="de-DE"/>
-              </w:rPr>
-              <w:t>damage</w:t>
-            </w:r>
-            <w:proofErr w:type="spellEnd"/>
+              <w:t>mimics damage</w:t>
+            </w:r>
           </w:p>
         </w:tc>
         <w:tc>
@@ -3427,52 +3217,14 @@
                 <w:lang w:eastAsia="de-DE"/>
               </w:rPr>
             </w:pPr>
-            <w:proofErr w:type="spellStart"/>
             <w:r>
               <w:rPr>
                 <w:rFonts w:ascii="Calibri" w:eastAsia="Times New Roman" w:hAnsi="Calibri" w:cs="Times New Roman"/>
                 <w:color w:val="000000"/>
                 <w:lang w:eastAsia="de-DE"/>
               </w:rPr>
-              <w:t>Reflects</w:t>
-            </w:r>
-            <w:proofErr w:type="spellEnd"/>
-            <w:r>
-              <w:rPr>
-                <w:rFonts w:ascii="Calibri" w:eastAsia="Times New Roman" w:hAnsi="Calibri" w:cs="Times New Roman"/>
-                <w:color w:val="000000"/>
-                <w:lang w:eastAsia="de-DE"/>
-              </w:rPr>
-              <w:t xml:space="preserve"> </w:t>
-            </w:r>
-            <w:proofErr w:type="spellStart"/>
-            <w:r>
-              <w:rPr>
-                <w:rFonts w:ascii="Calibri" w:eastAsia="Times New Roman" w:hAnsi="Calibri" w:cs="Times New Roman"/>
-                <w:color w:val="000000"/>
-                <w:lang w:eastAsia="de-DE"/>
-              </w:rPr>
-              <w:t>received</w:t>
-            </w:r>
-            <w:proofErr w:type="spellEnd"/>
-            <w:r>
-              <w:rPr>
-                <w:rFonts w:ascii="Calibri" w:eastAsia="Times New Roman" w:hAnsi="Calibri" w:cs="Times New Roman"/>
-                <w:color w:val="000000"/>
-                <w:lang w:eastAsia="de-DE"/>
-              </w:rPr>
-              <w:t xml:space="preserve"> </w:t>
-            </w:r>
-            <w:proofErr w:type="spellStart"/>
-            <w:r>
-              <w:rPr>
-                <w:rFonts w:ascii="Calibri" w:eastAsia="Times New Roman" w:hAnsi="Calibri" w:cs="Times New Roman"/>
-                <w:color w:val="000000"/>
-                <w:lang w:eastAsia="de-DE"/>
-              </w:rPr>
-              <w:t>damage</w:t>
-            </w:r>
-            <w:proofErr w:type="spellEnd"/>
+              <w:t>Reflects received damage</w:t>
+            </w:r>
           </w:p>
         </w:tc>
       </w:tr>
@@ -3503,7 +3255,6 @@
                 <w:lang w:eastAsia="de-DE"/>
               </w:rPr>
             </w:pPr>
-            <w:proofErr w:type="spellStart"/>
             <w:r>
               <w:rPr>
                 <w:rFonts w:ascii="Calibri" w:eastAsia="Times New Roman" w:hAnsi="Calibri" w:cs="Times New Roman"/>
@@ -3512,7 +3263,6 @@
               </w:rPr>
               <w:t>Shield</w:t>
             </w:r>
-            <w:proofErr w:type="spellEnd"/>
           </w:p>
         </w:tc>
         <w:tc>
@@ -3640,7 +3390,6 @@
                 <w:lang w:eastAsia="de-DE"/>
               </w:rPr>
             </w:pPr>
-            <w:proofErr w:type="spellStart"/>
             <w:r>
               <w:rPr>
                 <w:rFonts w:ascii="Calibri" w:eastAsia="Times New Roman" w:hAnsi="Calibri" w:cs="Times New Roman"/>
@@ -3649,7 +3398,6 @@
               </w:rPr>
               <w:t>shield</w:t>
             </w:r>
-            <w:proofErr w:type="spellEnd"/>
           </w:p>
         </w:tc>
         <w:tc>
@@ -3675,52 +3423,14 @@
                 <w:lang w:eastAsia="de-DE"/>
               </w:rPr>
             </w:pPr>
-            <w:proofErr w:type="spellStart"/>
             <w:r>
               <w:rPr>
                 <w:rFonts w:ascii="Calibri" w:eastAsia="Times New Roman" w:hAnsi="Calibri" w:cs="Times New Roman"/>
                 <w:color w:val="000000"/>
                 <w:lang w:eastAsia="de-DE"/>
               </w:rPr>
-              <w:t>Absorbs</w:t>
-            </w:r>
-            <w:proofErr w:type="spellEnd"/>
-            <w:r>
-              <w:rPr>
-                <w:rFonts w:ascii="Calibri" w:eastAsia="Times New Roman" w:hAnsi="Calibri" w:cs="Times New Roman"/>
-                <w:color w:val="000000"/>
-                <w:lang w:eastAsia="de-DE"/>
-              </w:rPr>
-              <w:t xml:space="preserve"> </w:t>
-            </w:r>
-            <w:proofErr w:type="spellStart"/>
-            <w:r>
-              <w:rPr>
-                <w:rFonts w:ascii="Calibri" w:eastAsia="Times New Roman" w:hAnsi="Calibri" w:cs="Times New Roman"/>
-                <w:color w:val="000000"/>
-                <w:lang w:eastAsia="de-DE"/>
-              </w:rPr>
-              <w:t>next</w:t>
-            </w:r>
-            <w:proofErr w:type="spellEnd"/>
-            <w:r>
-              <w:rPr>
-                <w:rFonts w:ascii="Calibri" w:eastAsia="Times New Roman" w:hAnsi="Calibri" w:cs="Times New Roman"/>
-                <w:color w:val="000000"/>
-                <w:lang w:eastAsia="de-DE"/>
-              </w:rPr>
-              <w:t xml:space="preserve"> </w:t>
-            </w:r>
-            <w:proofErr w:type="spellStart"/>
-            <w:r>
-              <w:rPr>
-                <w:rFonts w:ascii="Calibri" w:eastAsia="Times New Roman" w:hAnsi="Calibri" w:cs="Times New Roman"/>
-                <w:color w:val="000000"/>
-                <w:lang w:eastAsia="de-DE"/>
-              </w:rPr>
-              <w:t>attack</w:t>
-            </w:r>
-            <w:proofErr w:type="spellEnd"/>
+              <w:t>Absorbs next attack</w:t>
+            </w:r>
           </w:p>
         </w:tc>
       </w:tr>
@@ -3836,32 +3546,22 @@
         <w:rPr>
           <w:lang w:val="en-US"/>
         </w:rPr>
-        <w:t xml:space="preserve">Depending on the different environments in which they spawn, their textures (and stats) vary. </w:t>
-      </w:r>
-      <w:proofErr w:type="gramStart"/>
-      <w:r>
-        <w:rPr>
-          <w:lang w:val="en-US"/>
-        </w:rPr>
-        <w:t>These combination</w:t>
-      </w:r>
-      <w:proofErr w:type="gramEnd"/>
-      <w:r>
-        <w:rPr>
-          <w:lang w:val="en-US"/>
-        </w:rPr>
-        <w:t xml:space="preserve"> of environments and types of enemies generates the variety below:</w:t>
-      </w:r>
-    </w:p>
-    <w:p>
-      <w:pPr>
-        <w:rPr>
-          <w:lang w:val="en-US"/>
-        </w:rPr>
-      </w:pPr>
-      <w:r>
+        <w:t>Depending on the different environments in which they spawn, their textures (and stats) vary. These combination of environments and types of enemies generates the variety below:</w:t>
+      </w:r>
+    </w:p>
+    <w:p>
+      <w:pPr>
+        <w:rPr>
+          <w:lang w:val="en-US"/>
+        </w:rPr>
+      </w:pPr>
+      <w:r>
+        <w:rPr>
+          <w:noProof/>
+          <w:lang w:eastAsia="de-DE"/>
+        </w:rPr>
         <w:drawing>
-          <wp:inline distT="0" distB="0" distL="0" distR="0" wp14:anchorId="0DE9D65E" wp14:editId="5ED18F44">
+          <wp:inline distT="0" distB="0" distL="0" distR="0" wp14:anchorId="1A679D56" wp14:editId="140BB274">
             <wp:extent cx="5760720" cy="2280678"/>
             <wp:effectExtent l="0" t="0" r="0" b="5715"/>
             <wp:docPr id="5" name="Grafik 5"/>
@@ -4040,8 +3740,12 @@
         </w:rPr>
       </w:pPr>
       <w:r>
+        <w:rPr>
+          <w:noProof/>
+          <w:lang w:eastAsia="de-DE"/>
+        </w:rPr>
         <w:drawing>
-          <wp:inline distT="0" distB="0" distL="0" distR="0" wp14:anchorId="192FEFA2" wp14:editId="5F08DDA9">
+          <wp:inline distT="0" distB="0" distL="0" distR="0" wp14:anchorId="1FC9C730" wp14:editId="1AEB3503">
             <wp:extent cx="5760720" cy="623995"/>
             <wp:effectExtent l="0" t="0" r="0" b="5080"/>
             <wp:docPr id="6" name="Grafik 6"/>
@@ -4100,21 +3804,7 @@
         <w:rPr>
           <w:lang w:val="en-US"/>
         </w:rPr>
-        <w:t xml:space="preserve">Other Obstacles for </w:t>
-      </w:r>
-      <w:proofErr w:type="gramStart"/>
-      <w:r>
-        <w:rPr>
-          <w:lang w:val="en-US"/>
-        </w:rPr>
-        <w:t>The</w:t>
-      </w:r>
-      <w:proofErr w:type="gramEnd"/>
-      <w:r>
-        <w:rPr>
-          <w:lang w:val="en-US"/>
-        </w:rPr>
-        <w:t xml:space="preserve"> Hero:</w:t>
+        <w:t>Other Obstacles for The Hero:</w:t>
       </w:r>
     </w:p>
     <w:p>
@@ -4247,7 +3937,6 @@
                 <w:bCs/>
               </w:rPr>
             </w:pPr>
-            <w:proofErr w:type="spellStart"/>
             <w:r>
               <w:rPr>
                 <w:b/>
@@ -4255,7 +3944,6 @@
               </w:rPr>
               <w:t>lvl</w:t>
             </w:r>
-            <w:proofErr w:type="spellEnd"/>
           </w:p>
         </w:tc>
         <w:tc>
@@ -4298,135 +3986,118 @@
                 <w:b/>
                 <w:bCs/>
               </w:rPr>
-              <w:t xml:space="preserve">Gl </w:t>
-            </w:r>
-            <w:proofErr w:type="spellStart"/>
-            <w:r>
+              <w:t>Gl step</w:t>
+            </w:r>
+          </w:p>
+        </w:tc>
+        <w:tc>
+          <w:tcPr>
+            <w:tcW w:w="960" w:type="dxa"/>
+            <w:noWrap/>
+            <w:hideMark/>
+          </w:tcPr>
+          <w:p>
+            <w:pPr>
               <w:rPr>
                 <w:b/>
                 <w:bCs/>
               </w:rPr>
-              <w:t>step</w:t>
-            </w:r>
-            <w:proofErr w:type="spellEnd"/>
-          </w:p>
-        </w:tc>
-        <w:tc>
-          <w:tcPr>
-            <w:tcW w:w="960" w:type="dxa"/>
-            <w:noWrap/>
-            <w:hideMark/>
-          </w:tcPr>
-          <w:p>
-            <w:pPr>
+            </w:pPr>
+            <w:r>
               <w:rPr>
                 <w:b/>
                 <w:bCs/>
               </w:rPr>
-            </w:pPr>
-            <w:r>
+              <w:t>HP</w:t>
+            </w:r>
+          </w:p>
+        </w:tc>
+        <w:tc>
+          <w:tcPr>
+            <w:tcW w:w="960" w:type="dxa"/>
+            <w:noWrap/>
+            <w:hideMark/>
+          </w:tcPr>
+          <w:p>
+            <w:pPr>
               <w:rPr>
                 <w:b/>
                 <w:bCs/>
               </w:rPr>
-              <w:t>HP</w:t>
-            </w:r>
-          </w:p>
-        </w:tc>
-        <w:tc>
-          <w:tcPr>
-            <w:tcW w:w="960" w:type="dxa"/>
-            <w:noWrap/>
-            <w:hideMark/>
-          </w:tcPr>
-          <w:p>
-            <w:pPr>
+            </w:pPr>
+            <w:r>
               <w:rPr>
                 <w:b/>
                 <w:bCs/>
               </w:rPr>
-            </w:pPr>
-            <w:proofErr w:type="spellStart"/>
-            <w:r>
+              <w:t>Damage</w:t>
+            </w:r>
+          </w:p>
+        </w:tc>
+        <w:tc>
+          <w:tcPr>
+            <w:tcW w:w="960" w:type="dxa"/>
+            <w:noWrap/>
+            <w:hideMark/>
+          </w:tcPr>
+          <w:p>
+            <w:pPr>
               <w:rPr>
                 <w:b/>
                 <w:bCs/>
               </w:rPr>
-              <w:t>Damage</w:t>
-            </w:r>
-            <w:proofErr w:type="spellEnd"/>
-          </w:p>
-        </w:tc>
-        <w:tc>
-          <w:tcPr>
-            <w:tcW w:w="960" w:type="dxa"/>
-            <w:noWrap/>
-            <w:hideMark/>
-          </w:tcPr>
-          <w:p>
-            <w:pPr>
+            </w:pPr>
+            <w:r>
               <w:rPr>
                 <w:b/>
                 <w:bCs/>
               </w:rPr>
-            </w:pPr>
-            <w:proofErr w:type="spellStart"/>
-            <w:r>
+              <w:t>Armor</w:t>
+            </w:r>
+          </w:p>
+        </w:tc>
+        <w:tc>
+          <w:tcPr>
+            <w:tcW w:w="960" w:type="dxa"/>
+            <w:noWrap/>
+            <w:hideMark/>
+          </w:tcPr>
+          <w:p>
+            <w:pPr>
               <w:rPr>
                 <w:b/>
                 <w:bCs/>
               </w:rPr>
-              <w:t>Armor</w:t>
-            </w:r>
-            <w:proofErr w:type="spellEnd"/>
-          </w:p>
-        </w:tc>
-        <w:tc>
-          <w:tcPr>
-            <w:tcW w:w="960" w:type="dxa"/>
-            <w:noWrap/>
-            <w:hideMark/>
-          </w:tcPr>
-          <w:p>
-            <w:pPr>
+            </w:pPr>
+            <w:r>
               <w:rPr>
                 <w:b/>
                 <w:bCs/>
               </w:rPr>
-            </w:pPr>
-            <w:proofErr w:type="spellStart"/>
-            <w:r>
+              <w:t>Attack</w:t>
+            </w:r>
+          </w:p>
+        </w:tc>
+        <w:tc>
+          <w:tcPr>
+            <w:tcW w:w="960" w:type="dxa"/>
+            <w:noWrap/>
+            <w:hideMark/>
+          </w:tcPr>
+          <w:p>
+            <w:pPr>
               <w:rPr>
                 <w:b/>
                 <w:bCs/>
               </w:rPr>
-              <w:t>Attack</w:t>
-            </w:r>
-            <w:proofErr w:type="spellEnd"/>
-          </w:p>
-        </w:tc>
-        <w:tc>
-          <w:tcPr>
-            <w:tcW w:w="960" w:type="dxa"/>
-            <w:noWrap/>
-            <w:hideMark/>
-          </w:tcPr>
-          <w:p>
-            <w:pPr>
+            </w:pPr>
+            <w:r>
               <w:rPr>
                 <w:b/>
                 <w:bCs/>
               </w:rPr>
-            </w:pPr>
-            <w:proofErr w:type="spellStart"/>
-            <w:r>
-              <w:rPr>
-                <w:b/>
-                <w:bCs/>
-              </w:rPr>
               <w:t>Def</w:t>
             </w:r>
-            <w:proofErr w:type="spellEnd"/>
           </w:p>
         </w:tc>
       </w:tr>
@@ -5495,7 +5166,19 @@
         <w:rPr>
           <w:lang w:val="en-US"/>
         </w:rPr>
-        <w:t>Defense Of The Ancients (DOTA) is the main character reference</w:t>
+        <w:t>Defense Of The Ancients (DOTA</w:t>
+      </w:r>
+      <w:r>
+        <w:rPr>
+          <w:lang w:val="en-US"/>
+        </w:rPr>
+        <w:t xml:space="preserve"> 2</w:t>
+      </w:r>
+      <w:r>
+        <w:rPr>
+          <w:lang w:val="en-US"/>
+        </w:rPr>
+        <w:t>) is the main character reference</w:t>
       </w:r>
     </w:p>
     <w:p>
@@ -5515,6 +5198,12 @@
         </w:rPr>
         <w:t>Before Legends will be less colorful than DOTA</w:t>
       </w:r>
+      <w:r>
+        <w:rPr>
+          <w:lang w:val="en-US"/>
+        </w:rPr>
+        <w:t xml:space="preserve"> 2</w:t>
+      </w:r>
     </w:p>
     <w:p>
       <w:pPr>
@@ -6005,21 +5694,7 @@
           <w:lang w:val="en-US"/>
         </w:rPr>
         <w:lastRenderedPageBreak/>
-        <w:t xml:space="preserve">As it lacks a save system and with its </w:t>
-      </w:r>
-      <w:proofErr w:type="spellStart"/>
-      <w:r>
-        <w:rPr>
-          <w:lang w:val="en-US"/>
-        </w:rPr>
-        <w:t>perma</w:t>
-      </w:r>
-      <w:proofErr w:type="spellEnd"/>
-      <w:r>
-        <w:rPr>
-          <w:lang w:val="en-US"/>
-        </w:rPr>
-        <w:t>-death, each session of Before Legends is a small challenge. The relatively simply combat system though compensates in order not to make the game unreachable for more mid-core players.</w:t>
+        <w:t>As it lacks a save system and with its perma-death, each session of Before Legends is a small challenge. The relatively simply combat system though compensates in order not to make the game unreachable for more mid-core players.</w:t>
       </w:r>
     </w:p>
     <w:p>
@@ -6136,19 +5811,9 @@
             <w:hideMark/>
           </w:tcPr>
           <w:p>
-            <w:proofErr w:type="spellStart"/>
-            <w:r>
-              <w:t>Amon</w:t>
-            </w:r>
-            <w:proofErr w:type="spellEnd"/>
-            <w:r>
-              <w:t xml:space="preserve"> </w:t>
-            </w:r>
-            <w:proofErr w:type="spellStart"/>
-            <w:r>
-              <w:t>Kalagin</w:t>
-            </w:r>
-            <w:proofErr w:type="spellEnd"/>
+            <w:r>
+              <w:t>Amon Kalagin</w:t>
+            </w:r>
           </w:p>
         </w:tc>
         <w:tc>
@@ -6234,13 +5899,8 @@
           </w:tcPr>
           <w:p>
             <w:r>
-              <w:t xml:space="preserve">Benjamin </w:t>
-            </w:r>
-            <w:proofErr w:type="spellStart"/>
-            <w:r>
-              <w:t>Koß</w:t>
-            </w:r>
-            <w:proofErr w:type="spellEnd"/>
+              <w:t>Benjamin Koß</w:t>
+            </w:r>
           </w:p>
         </w:tc>
         <w:tc>
@@ -6250,11 +5910,9 @@
             <w:hideMark/>
           </w:tcPr>
           <w:p>
-            <w:proofErr w:type="spellStart"/>
             <w:r>
               <w:t>Programming</w:t>
             </w:r>
-            <w:proofErr w:type="spellEnd"/>
           </w:p>
         </w:tc>
       </w:tr>
@@ -6281,11 +5939,9 @@
             <w:hideMark/>
           </w:tcPr>
           <w:p>
-            <w:proofErr w:type="spellStart"/>
             <w:r>
               <w:t>Producing</w:t>
             </w:r>
-            <w:proofErr w:type="spellEnd"/>
           </w:p>
         </w:tc>
       </w:tr>
@@ -6301,13 +5957,8 @@
           </w:tcPr>
           <w:p>
             <w:r>
-              <w:t xml:space="preserve">Andreas </w:t>
-            </w:r>
-            <w:proofErr w:type="spellStart"/>
-            <w:r>
-              <w:t>Pinternagel</w:t>
-            </w:r>
-            <w:proofErr w:type="spellEnd"/>
+              <w:t>Andreas Pinternagel</w:t>
+            </w:r>
           </w:p>
         </w:tc>
         <w:tc>
@@ -6335,13 +5986,8 @@
           </w:tcPr>
           <w:p>
             <w:r>
-              <w:t xml:space="preserve">Daniel </w:t>
-            </w:r>
-            <w:proofErr w:type="spellStart"/>
-            <w:r>
-              <w:t>Pochert</w:t>
-            </w:r>
-            <w:proofErr w:type="spellEnd"/>
+              <w:t>Daniel Pochert</w:t>
+            </w:r>
           </w:p>
         </w:tc>
         <w:tc>
@@ -6351,11 +5997,9 @@
             <w:hideMark/>
           </w:tcPr>
           <w:p>
-            <w:proofErr w:type="spellStart"/>
             <w:r>
               <w:t>Programming</w:t>
             </w:r>
-            <w:proofErr w:type="spellEnd"/>
           </w:p>
         </w:tc>
       </w:tr>
@@ -6440,11 +6084,9 @@
             <w:hideMark/>
           </w:tcPr>
           <w:p>
-            <w:proofErr w:type="spellStart"/>
             <w:r>
               <w:t>Programming</w:t>
             </w:r>
-            <w:proofErr w:type="spellEnd"/>
           </w:p>
         </w:tc>
       </w:tr>
@@ -6460,13 +6102,8 @@
           </w:tcPr>
           <w:p>
             <w:r>
-              <w:t xml:space="preserve">Markus </w:t>
-            </w:r>
-            <w:proofErr w:type="spellStart"/>
-            <w:r>
-              <w:t>Zierhofer</w:t>
-            </w:r>
-            <w:proofErr w:type="spellEnd"/>
+              <w:t>Markus Zierhofer</w:t>
+            </w:r>
           </w:p>
         </w:tc>
         <w:tc>
@@ -6490,6 +6127,17 @@
       <w:r>
         <w:br/>
       </w:r>
+      <w:r>
+        <w:t xml:space="preserve">Marcel Benes </w:t>
+      </w:r>
+      <w:r>
+        <w:t>aided</w:t>
+      </w:r>
+      <w:bookmarkStart w:id="0" w:name="_GoBack"/>
+      <w:bookmarkEnd w:id="0"/>
+      <w:r>
+        <w:t xml:space="preserve"> the team with art consultations. </w:t>
+      </w:r>
     </w:p>
     <w:p>
       <w:pPr>
@@ -6712,19 +6360,11 @@
           <w:lang w:val="en-US"/>
         </w:rPr>
       </w:pPr>
-      <w:proofErr w:type="spellStart"/>
-      <w:r>
-        <w:rPr>
-          <w:lang w:val="en-US"/>
-        </w:rPr>
-        <w:t>ZBrush</w:t>
-      </w:r>
-      <w:proofErr w:type="spellEnd"/>
-      <w:r>
-        <w:rPr>
-          <w:lang w:val="en-US"/>
-        </w:rPr>
-        <w:t xml:space="preserve"> sculpting </w:t>
+      <w:r>
+        <w:rPr>
+          <w:lang w:val="en-US"/>
+        </w:rPr>
+        <w:t xml:space="preserve">ZBrush sculpting </w:t>
       </w:r>
     </w:p>
     <w:p>
@@ -6738,33 +6378,11 @@
           <w:lang w:val="en-US"/>
         </w:rPr>
       </w:pPr>
-      <w:proofErr w:type="spellStart"/>
-      <w:r>
-        <w:rPr>
-          <w:lang w:val="en-US"/>
-        </w:rPr>
-        <w:t>Knalt</w:t>
-      </w:r>
-      <w:proofErr w:type="spellEnd"/>
-      <w:r>
-        <w:rPr>
-          <w:lang w:val="en-US"/>
-        </w:rPr>
-        <w:t xml:space="preserve"> &amp; </w:t>
-      </w:r>
-      <w:proofErr w:type="spellStart"/>
-      <w:r>
-        <w:rPr>
-          <w:lang w:val="en-US"/>
-        </w:rPr>
-        <w:t>Xnormal</w:t>
-      </w:r>
-      <w:proofErr w:type="spellEnd"/>
-      <w:r>
-        <w:rPr>
-          <w:lang w:val="en-US"/>
-        </w:rPr>
-        <w:t xml:space="preserve"> for map baking</w:t>
+      <w:r>
+        <w:rPr>
+          <w:lang w:val="en-US"/>
+        </w:rPr>
+        <w:t>Knalt &amp; Xnormal for map baking</w:t>
       </w:r>
     </w:p>
     <w:p>
@@ -6815,19 +6433,11 @@
           <w:lang w:val="en-US"/>
         </w:rPr>
       </w:pPr>
-      <w:proofErr w:type="spellStart"/>
-      <w:r>
-        <w:rPr>
-          <w:lang w:val="en-US"/>
-        </w:rPr>
-        <w:t>Crazybump</w:t>
-      </w:r>
-      <w:proofErr w:type="spellEnd"/>
-      <w:r>
-        <w:rPr>
-          <w:lang w:val="en-US"/>
-        </w:rPr>
-        <w:t xml:space="preserve"> for baking </w:t>
+      <w:r>
+        <w:rPr>
+          <w:lang w:val="en-US"/>
+        </w:rPr>
+        <w:t xml:space="preserve">Crazybump for baking </w:t>
       </w:r>
     </w:p>
     <w:p>
@@ -6854,14 +6464,18 @@
           <w:lang w:val="en-US"/>
         </w:rPr>
       </w:pPr>
-      <w:proofErr w:type="spellStart"/>
       <w:r>
         <w:rPr>
           <w:lang w:val="en-US"/>
         </w:rPr>
         <w:t>Omniplan</w:t>
       </w:r>
-      <w:proofErr w:type="spellEnd"/>
+      <w:r>
+        <w:rPr>
+          <w:lang w:val="en-US"/>
+        </w:rPr>
+        <w:t xml:space="preserve"> for time management</w:t>
+      </w:r>
     </w:p>
     <w:p>
       <w:pPr>
@@ -6874,14 +6488,18 @@
           <w:lang w:val="en-US"/>
         </w:rPr>
       </w:pPr>
-      <w:proofErr w:type="spellStart"/>
       <w:r>
         <w:rPr>
           <w:lang w:val="en-US"/>
         </w:rPr>
         <w:t>Omnifocus</w:t>
       </w:r>
-      <w:proofErr w:type="spellEnd"/>
+      <w:r>
+        <w:rPr>
+          <w:lang w:val="en-US"/>
+        </w:rPr>
+        <w:t xml:space="preserve"> for task breakdown</w:t>
+      </w:r>
     </w:p>
     <w:p>
       <w:pPr>
@@ -6900,6 +6518,12 @@
         </w:rPr>
         <w:t>Excel</w:t>
       </w:r>
+      <w:r>
+        <w:rPr>
+          <w:lang w:val="en-US"/>
+        </w:rPr>
+        <w:t xml:space="preserve"> for project management and miscellaneous organization</w:t>
+      </w:r>
     </w:p>
     <w:p>
       <w:pPr>
@@ -6918,6 +6542,12 @@
         </w:rPr>
         <w:t>Evernote</w:t>
       </w:r>
+      <w:r>
+        <w:rPr>
+          <w:lang w:val="en-US"/>
+        </w:rPr>
+        <w:t xml:space="preserve"> for meeting reports </w:t>
+      </w:r>
     </w:p>
     <w:p>
       <w:pPr>
@@ -6953,8 +6583,6 @@
           <w:lang w:val="en-US"/>
         </w:rPr>
       </w:pPr>
-      <w:bookmarkStart w:id="0" w:name="_GoBack"/>
-      <w:bookmarkEnd w:id="0"/>
     </w:p>
     <w:sectPr>
       <w:pgSz w:w="11906" w:h="16838"/>
@@ -6967,7 +6595,7 @@
 </file>
 
 <file path=word/numbering.xml><?xml version="1.0" encoding="utf-8"?>
-<w:numbering xmlns:wpc="http://schemas.microsoft.com/office/word/2010/wordprocessingCanvas" xmlns:mc="http://schemas.openxmlformats.org/markup-compatibility/2006" xmlns:o="urn:schemas-microsoft-com:office:office" xmlns:r="http://schemas.openxmlformats.org/officeDocument/2006/relationships" xmlns:m="http://schemas.openxmlformats.org/officeDocument/2006/math" xmlns:v="urn:schemas-microsoft-com:vml" xmlns:wp14="http://schemas.microsoft.com/office/word/2010/wordprocessingDrawing" xmlns:wp="http://schemas.openxmlformats.org/drawingml/2006/wordprocessingDrawing" xmlns:w10="urn:schemas-microsoft-com:office:word" xmlns:w="http://schemas.openxmlformats.org/wordprocessingml/2006/main" xmlns:w14="http://schemas.microsoft.com/office/word/2010/wordml" xmlns:wpg="http://schemas.microsoft.com/office/word/2010/wordprocessingGroup" xmlns:wpi="http://schemas.microsoft.com/office/word/2010/wordprocessingInk" xmlns:wne="http://schemas.microsoft.com/office/word/2006/wordml" xmlns:wps="http://schemas.microsoft.com/office/word/2010/wordprocessingShape" mc:Ignorable="w14 wp14">
+<w:numbering xmlns:wpc="http://schemas.microsoft.com/office/word/2010/wordprocessingCanvas" xmlns:mo="http://schemas.microsoft.com/office/mac/office/2008/main" xmlns:mc="http://schemas.openxmlformats.org/markup-compatibility/2006" xmlns:mv="urn:schemas-microsoft-com:mac:vml" xmlns:o="urn:schemas-microsoft-com:office:office" xmlns:r="http://schemas.openxmlformats.org/officeDocument/2006/relationships" xmlns:m="http://schemas.openxmlformats.org/officeDocument/2006/math" xmlns:v="urn:schemas-microsoft-com:vml" xmlns:wp14="http://schemas.microsoft.com/office/word/2010/wordprocessingDrawing" xmlns:wp="http://schemas.openxmlformats.org/drawingml/2006/wordprocessingDrawing" xmlns:w10="urn:schemas-microsoft-com:office:word" xmlns:w="http://schemas.openxmlformats.org/wordprocessingml/2006/main" xmlns:w14="http://schemas.microsoft.com/office/word/2010/wordml" xmlns:wpg="http://schemas.microsoft.com/office/word/2010/wordprocessingGroup" xmlns:wpi="http://schemas.microsoft.com/office/word/2010/wordprocessingInk" xmlns:wne="http://schemas.microsoft.com/office/word/2006/wordml" xmlns:wps="http://schemas.microsoft.com/office/word/2010/wordprocessingShape" mc:Ignorable="w14 wp14">
   <w:abstractNum w:abstractNumId="0">
     <w:nsid w:val="010A0EB0"/>
     <w:multiLevelType w:val="hybridMultilevel"/>
@@ -9073,7 +8701,7 @@
       </w:pPr>
     </w:pPrDefault>
   </w:docDefaults>
-  <w:latentStyles w:defLockedState="0" w:defUIPriority="99" w:defSemiHidden="1" w:defUnhideWhenUsed="1" w:defQFormat="0" w:count="267">
+  <w:latentStyles w:defLockedState="0" w:defUIPriority="99" w:defSemiHidden="1" w:defUnhideWhenUsed="1" w:defQFormat="0" w:count="276">
     <w:lsdException w:name="Normal" w:semiHidden="0" w:uiPriority="0" w:unhideWhenUsed="0" w:qFormat="1"/>
     <w:lsdException w:name="heading 1" w:semiHidden="0" w:uiPriority="9" w:unhideWhenUsed="0" w:qFormat="1"/>
     <w:lsdException w:name="heading 2" w:uiPriority="9" w:qFormat="1"/>
@@ -9221,7 +8849,7 @@
     <w:name w:val="heading 2"/>
     <w:basedOn w:val="Standard"/>
     <w:next w:val="Standard"/>
-    <w:link w:val="berschrift2Zchn"/>
+    <w:link w:val="berschrift2Zeichen"/>
     <w:uiPriority w:val="9"/>
     <w:unhideWhenUsed/>
     <w:qFormat/>
@@ -9245,7 +8873,7 @@
     <w:name w:val="heading 3"/>
     <w:basedOn w:val="Standard"/>
     <w:next w:val="Standard"/>
-    <w:link w:val="berschrift3Zchn"/>
+    <w:link w:val="berschrift3Zeichen"/>
     <w:uiPriority w:val="9"/>
     <w:unhideWhenUsed/>
     <w:qFormat/>
@@ -9263,7 +8891,7 @@
       <w:color w:val="4F81BD" w:themeColor="accent1"/>
     </w:rPr>
   </w:style>
-  <w:style w:type="character" w:default="1" w:styleId="Absatz-Standardschriftart">
+  <w:style w:type="character" w:default="1" w:styleId="Absatzstandardschriftart">
     <w:name w:val="Default Paragraph Font"/>
     <w:uiPriority w:val="1"/>
     <w:semiHidden/>
@@ -9290,9 +8918,9 @@
     <w:semiHidden/>
     <w:unhideWhenUsed/>
   </w:style>
-  <w:style w:type="character" w:customStyle="1" w:styleId="berschrift2Zchn">
-    <w:name w:val="Überschrift 2 Zchn"/>
-    <w:basedOn w:val="Absatz-Standardschriftart"/>
+  <w:style w:type="character" w:customStyle="1" w:styleId="berschrift2Zeichen">
+    <w:name w:val="Überschrift 2 Zeichen"/>
+    <w:basedOn w:val="Absatzstandardschriftart"/>
     <w:link w:val="berschrift2"/>
     <w:uiPriority w:val="9"/>
     <w:rsid w:val="009F3EA1"/>
@@ -9305,9 +8933,9 @@
       <w:szCs w:val="26"/>
     </w:rPr>
   </w:style>
-  <w:style w:type="character" w:customStyle="1" w:styleId="berschrift3Zchn">
-    <w:name w:val="Überschrift 3 Zchn"/>
-    <w:basedOn w:val="Absatz-Standardschriftart"/>
+  <w:style w:type="character" w:customStyle="1" w:styleId="berschrift3Zeichen">
+    <w:name w:val="Überschrift 3 Zeichen"/>
+    <w:basedOn w:val="Absatzstandardschriftart"/>
     <w:link w:val="berschrift3"/>
     <w:uiPriority w:val="9"/>
     <w:rsid w:val="009F3EA1"/>
@@ -9338,6 +8966,7 @@
       <w:spacing w:after="0" w:line="240" w:lineRule="auto"/>
     </w:pPr>
     <w:tblPr>
+      <w:tblInd w:w="0" w:type="dxa"/>
       <w:tblBorders>
         <w:top w:val="single" w:sz="4" w:space="0" w:color="auto"/>
         <w:left w:val="single" w:sz="4" w:space="0" w:color="auto"/>
@@ -9346,12 +8975,18 @@
         <w:insideH w:val="single" w:sz="4" w:space="0" w:color="auto"/>
         <w:insideV w:val="single" w:sz="4" w:space="0" w:color="auto"/>
       </w:tblBorders>
+      <w:tblCellMar>
+        <w:top w:w="0" w:type="dxa"/>
+        <w:left w:w="108" w:type="dxa"/>
+        <w:bottom w:w="0" w:type="dxa"/>
+        <w:right w:w="108" w:type="dxa"/>
+      </w:tblCellMar>
     </w:tblPr>
   </w:style>
   <w:style w:type="paragraph" w:styleId="Sprechblasentext">
     <w:name w:val="Balloon Text"/>
     <w:basedOn w:val="Standard"/>
-    <w:link w:val="SprechblasentextZchn"/>
+    <w:link w:val="SprechblasentextZeichen"/>
     <w:uiPriority w:val="99"/>
     <w:semiHidden/>
     <w:unhideWhenUsed/>
@@ -9365,9 +9000,9 @@
       <w:szCs w:val="16"/>
     </w:rPr>
   </w:style>
-  <w:style w:type="character" w:customStyle="1" w:styleId="SprechblasentextZchn">
-    <w:name w:val="Sprechblasentext Zchn"/>
-    <w:basedOn w:val="Absatz-Standardschriftart"/>
+  <w:style w:type="character" w:customStyle="1" w:styleId="SprechblasentextZeichen">
+    <w:name w:val="Sprechblasentext Zeichen"/>
+    <w:basedOn w:val="Absatzstandardschriftart"/>
     <w:link w:val="Sprechblasentext"/>
     <w:uiPriority w:val="99"/>
     <w:semiHidden/>
@@ -9380,14 +9015,14 @@
   </w:style>
   <w:style w:type="character" w:customStyle="1" w:styleId="textexposedshow">
     <w:name w:val="text_exposed_show"/>
-    <w:basedOn w:val="Absatz-Standardschriftart"/>
+    <w:basedOn w:val="Absatzstandardschriftart"/>
     <w:rsid w:val="009F3EA1"/>
   </w:style>
 </w:styles>
 </file>
 
 <file path=word/stylesWithEffects.xml><?xml version="1.0" encoding="utf-8"?>
-<w:styles xmlns:wpc="http://schemas.microsoft.com/office/word/2010/wordprocessingCanvas" xmlns:mc="http://schemas.openxmlformats.org/markup-compatibility/2006" xmlns:o="urn:schemas-microsoft-com:office:office" xmlns:r="http://schemas.openxmlformats.org/officeDocument/2006/relationships" xmlns:m="http://schemas.openxmlformats.org/officeDocument/2006/math" xmlns:v="urn:schemas-microsoft-com:vml" xmlns:wp14="http://schemas.microsoft.com/office/word/2010/wordprocessingDrawing" xmlns:wp="http://schemas.openxmlformats.org/drawingml/2006/wordprocessingDrawing" xmlns:w10="urn:schemas-microsoft-com:office:word" xmlns:w="http://schemas.openxmlformats.org/wordprocessingml/2006/main" xmlns:w14="http://schemas.microsoft.com/office/word/2010/wordml" xmlns:wpg="http://schemas.microsoft.com/office/word/2010/wordprocessingGroup" xmlns:wpi="http://schemas.microsoft.com/office/word/2010/wordprocessingInk" xmlns:wne="http://schemas.microsoft.com/office/word/2006/wordml" xmlns:wps="http://schemas.microsoft.com/office/word/2010/wordprocessingShape" mc:Ignorable="w14 wp14">
+<w:styles xmlns:wpc="http://schemas.microsoft.com/office/word/2010/wordprocessingCanvas" xmlns:mo="http://schemas.microsoft.com/office/mac/office/2008/main" xmlns:mc="http://schemas.openxmlformats.org/markup-compatibility/2006" xmlns:mv="urn:schemas-microsoft-com:mac:vml" xmlns:o="urn:schemas-microsoft-com:office:office" xmlns:r="http://schemas.openxmlformats.org/officeDocument/2006/relationships" xmlns:m="http://schemas.openxmlformats.org/officeDocument/2006/math" xmlns:v="urn:schemas-microsoft-com:vml" xmlns:wp14="http://schemas.microsoft.com/office/word/2010/wordprocessingDrawing" xmlns:wp="http://schemas.openxmlformats.org/drawingml/2006/wordprocessingDrawing" xmlns:w10="urn:schemas-microsoft-com:office:word" xmlns:w="http://schemas.openxmlformats.org/wordprocessingml/2006/main" xmlns:w14="http://schemas.microsoft.com/office/word/2010/wordml" xmlns:wpg="http://schemas.microsoft.com/office/word/2010/wordprocessingGroup" xmlns:wpi="http://schemas.microsoft.com/office/word/2010/wordprocessingInk" xmlns:wne="http://schemas.microsoft.com/office/word/2006/wordml" xmlns:wps="http://schemas.microsoft.com/office/word/2010/wordprocessingShape" mc:Ignorable="w14 wp14">
   <w:docDefaults>
     <w:rPrDefault>
       <w:rPr>
@@ -9403,7 +9038,7 @@
       </w:pPr>
     </w:pPrDefault>
   </w:docDefaults>
-  <w:latentStyles w:defLockedState="0" w:defUIPriority="99" w:defSemiHidden="1" w:defUnhideWhenUsed="1" w:defQFormat="0" w:count="267">
+  <w:latentStyles w:defLockedState="0" w:defUIPriority="99" w:defSemiHidden="1" w:defUnhideWhenUsed="1" w:defQFormat="0" w:count="276">
     <w:lsdException w:name="Normal" w:semiHidden="0" w:uiPriority="0" w:unhideWhenUsed="0" w:qFormat="1"/>
     <w:lsdException w:name="heading 1" w:semiHidden="0" w:uiPriority="9" w:unhideWhenUsed="0" w:qFormat="1"/>
     <w:lsdException w:name="heading 2" w:uiPriority="9" w:qFormat="1"/>
@@ -9551,7 +9186,7 @@
     <w:name w:val="heading 2"/>
     <w:basedOn w:val="Standard"/>
     <w:next w:val="Standard"/>
-    <w:link w:val="berschrift2Zchn"/>
+    <w:link w:val="berschrift2Zeichen"/>
     <w:uiPriority w:val="9"/>
     <w:unhideWhenUsed/>
     <w:qFormat/>
@@ -9575,7 +9210,7 @@
     <w:name w:val="heading 3"/>
     <w:basedOn w:val="Standard"/>
     <w:next w:val="Standard"/>
-    <w:link w:val="berschrift3Zchn"/>
+    <w:link w:val="berschrift3Zeichen"/>
     <w:uiPriority w:val="9"/>
     <w:unhideWhenUsed/>
     <w:qFormat/>
@@ -9593,7 +9228,7 @@
       <w:color w:val="4F81BD" w:themeColor="accent1"/>
     </w:rPr>
   </w:style>
-  <w:style w:type="character" w:default="1" w:styleId="Absatz-Standardschriftart">
+  <w:style w:type="character" w:default="1" w:styleId="Absatzstandardschriftart">
     <w:name w:val="Default Paragraph Font"/>
     <w:uiPriority w:val="1"/>
     <w:semiHidden/>
@@ -9620,9 +9255,9 @@
     <w:semiHidden/>
     <w:unhideWhenUsed/>
   </w:style>
-  <w:style w:type="character" w:customStyle="1" w:styleId="berschrift2Zchn">
-    <w:name w:val="Überschrift 2 Zchn"/>
-    <w:basedOn w:val="Absatz-Standardschriftart"/>
+  <w:style w:type="character" w:customStyle="1" w:styleId="berschrift2Zeichen">
+    <w:name w:val="Überschrift 2 Zeichen"/>
+    <w:basedOn w:val="Absatzstandardschriftart"/>
     <w:link w:val="berschrift2"/>
     <w:uiPriority w:val="9"/>
     <w:rsid w:val="009F3EA1"/>
@@ -9635,9 +9270,9 @@
       <w:szCs w:val="26"/>
     </w:rPr>
   </w:style>
-  <w:style w:type="character" w:customStyle="1" w:styleId="berschrift3Zchn">
-    <w:name w:val="Überschrift 3 Zchn"/>
-    <w:basedOn w:val="Absatz-Standardschriftart"/>
+  <w:style w:type="character" w:customStyle="1" w:styleId="berschrift3Zeichen">
+    <w:name w:val="Überschrift 3 Zeichen"/>
+    <w:basedOn w:val="Absatzstandardschriftart"/>
     <w:link w:val="berschrift3"/>
     <w:uiPriority w:val="9"/>
     <w:rsid w:val="009F3EA1"/>
@@ -9668,6 +9303,7 @@
       <w:spacing w:after="0" w:line="240" w:lineRule="auto"/>
     </w:pPr>
     <w:tblPr>
+      <w:tblInd w:w="0" w:type="dxa"/>
       <w:tblBorders>
         <w:top w:val="single" w:sz="4" w:space="0" w:color="auto"/>
         <w:left w:val="single" w:sz="4" w:space="0" w:color="auto"/>
@@ -9676,12 +9312,18 @@
         <w:insideH w:val="single" w:sz="4" w:space="0" w:color="auto"/>
         <w:insideV w:val="single" w:sz="4" w:space="0" w:color="auto"/>
       </w:tblBorders>
+      <w:tblCellMar>
+        <w:top w:w="0" w:type="dxa"/>
+        <w:left w:w="108" w:type="dxa"/>
+        <w:bottom w:w="0" w:type="dxa"/>
+        <w:right w:w="108" w:type="dxa"/>
+      </w:tblCellMar>
     </w:tblPr>
   </w:style>
   <w:style w:type="paragraph" w:styleId="Sprechblasentext">
     <w:name w:val="Balloon Text"/>
     <w:basedOn w:val="Standard"/>
-    <w:link w:val="SprechblasentextZchn"/>
+    <w:link w:val="SprechblasentextZeichen"/>
     <w:uiPriority w:val="99"/>
     <w:semiHidden/>
     <w:unhideWhenUsed/>
@@ -9695,9 +9337,9 @@
       <w:szCs w:val="16"/>
     </w:rPr>
   </w:style>
-  <w:style w:type="character" w:customStyle="1" w:styleId="SprechblasentextZchn">
-    <w:name w:val="Sprechblasentext Zchn"/>
-    <w:basedOn w:val="Absatz-Standardschriftart"/>
+  <w:style w:type="character" w:customStyle="1" w:styleId="SprechblasentextZeichen">
+    <w:name w:val="Sprechblasentext Zeichen"/>
+    <w:basedOn w:val="Absatzstandardschriftart"/>
     <w:link w:val="Sprechblasentext"/>
     <w:uiPriority w:val="99"/>
     <w:semiHidden/>
@@ -9710,7 +9352,7 @@
   </w:style>
   <w:style w:type="character" w:customStyle="1" w:styleId="textexposedshow">
     <w:name w:val="text_exposed_show"/>
-    <w:basedOn w:val="Absatz-Standardschriftart"/>
+    <w:basedOn w:val="Absatzstandardschriftart"/>
     <w:rsid w:val="009F3EA1"/>
   </w:style>
 </w:styles>

</xml_diff>

<commit_message>
New docs + GDDmerged modified
- ToDo listed added
- Excel with player pie chart added
- GDDmerged info added
</commit_message>
<xml_diff>
--- a/Game Design/Game Design Document/GameDesignDocumentMerged.docx
+++ b/Game Design/Game Design Document/GameDesignDocumentMerged.docx
@@ -1,6 +1,6 @@
 
 <file path=word/document.xml><?xml version="1.0" encoding="utf-8"?>
-<w:document xmlns:wpc="http://schemas.microsoft.com/office/word/2010/wordprocessingCanvas" xmlns:mo="http://schemas.microsoft.com/office/mac/office/2008/main" xmlns:mc="http://schemas.openxmlformats.org/markup-compatibility/2006" xmlns:mv="urn:schemas-microsoft-com:mac:vml" xmlns:o="urn:schemas-microsoft-com:office:office" xmlns:r="http://schemas.openxmlformats.org/officeDocument/2006/relationships" xmlns:m="http://schemas.openxmlformats.org/officeDocument/2006/math" xmlns:v="urn:schemas-microsoft-com:vml" xmlns:wp14="http://schemas.microsoft.com/office/word/2010/wordprocessingDrawing" xmlns:wp="http://schemas.openxmlformats.org/drawingml/2006/wordprocessingDrawing" xmlns:w10="urn:schemas-microsoft-com:office:word" xmlns:w="http://schemas.openxmlformats.org/wordprocessingml/2006/main" xmlns:w14="http://schemas.microsoft.com/office/word/2010/wordml" xmlns:wpg="http://schemas.microsoft.com/office/word/2010/wordprocessingGroup" xmlns:wpi="http://schemas.microsoft.com/office/word/2010/wordprocessingInk" xmlns:wne="http://schemas.microsoft.com/office/word/2006/wordml" xmlns:wps="http://schemas.microsoft.com/office/word/2010/wordprocessingShape" mc:Ignorable="w14 wp14">
+<w:document xmlns:wpc="http://schemas.microsoft.com/office/word/2010/wordprocessingCanvas" xmlns:mc="http://schemas.openxmlformats.org/markup-compatibility/2006" xmlns:o="urn:schemas-microsoft-com:office:office" xmlns:r="http://schemas.openxmlformats.org/officeDocument/2006/relationships" xmlns:m="http://schemas.openxmlformats.org/officeDocument/2006/math" xmlns:v="urn:schemas-microsoft-com:vml" xmlns:wp14="http://schemas.microsoft.com/office/word/2010/wordprocessingDrawing" xmlns:wp="http://schemas.openxmlformats.org/drawingml/2006/wordprocessingDrawing" xmlns:w10="urn:schemas-microsoft-com:office:word" xmlns:w="http://schemas.openxmlformats.org/wordprocessingml/2006/main" xmlns:w14="http://schemas.microsoft.com/office/word/2010/wordml" xmlns:wpg="http://schemas.microsoft.com/office/word/2010/wordprocessingGroup" xmlns:wpi="http://schemas.microsoft.com/office/word/2010/wordprocessingInk" xmlns:wne="http://schemas.microsoft.com/office/word/2006/wordml" xmlns:wps="http://schemas.microsoft.com/office/word/2010/wordprocessingShape" mc:Ignorable="w14 wp14">
   <w:body>
     <w:p>
       <w:pPr>
@@ -130,6 +130,19 @@
     </w:p>
     <w:p>
       <w:pPr>
+        <w:rPr>
+          <w:lang w:val="en-US"/>
+        </w:rPr>
+      </w:pPr>
+      <w:r>
+        <w:rPr>
+          <w:lang w:val="en-US"/>
+        </w:rPr>
+        <w:t>The protagonist</w:t>
+      </w:r>
+    </w:p>
+    <w:p>
+      <w:pPr>
         <w:pStyle w:val="Listenabsatz"/>
         <w:numPr>
           <w:ilvl w:val="0"/>
@@ -143,20 +156,20 @@
         <w:rPr>
           <w:lang w:val="en-US"/>
         </w:rPr>
-        <w:t>The protagonist</w:t>
-      </w:r>
-    </w:p>
-    <w:p>
-      <w:pPr>
-        <w:rPr>
-          <w:lang w:val="en-US"/>
-        </w:rPr>
-      </w:pPr>
-      <w:r>
-        <w:rPr>
-          <w:lang w:val="en-US"/>
-        </w:rPr>
         <w:t>In Before Legends the player takes control of “The Hero”, a strong prehistoric human that roams the game´s word.</w:t>
+      </w:r>
+    </w:p>
+    <w:p>
+      <w:pPr>
+        <w:rPr>
+          <w:lang w:val="en-US"/>
+        </w:rPr>
+      </w:pPr>
+      <w:r>
+        <w:rPr>
+          <w:lang w:val="en-US"/>
+        </w:rPr>
+        <w:t>Movement and rounds</w:t>
       </w:r>
     </w:p>
     <w:p>
@@ -174,33 +187,21 @@
         <w:rPr>
           <w:lang w:val="en-US"/>
         </w:rPr>
-        <w:t>Movement and rounds</w:t>
-      </w:r>
-    </w:p>
-    <w:p>
-      <w:pPr>
-        <w:rPr>
-          <w:lang w:val="en-US"/>
-        </w:rPr>
-      </w:pPr>
-      <w:r>
-        <w:rPr>
-          <w:lang w:val="en-US"/>
-        </w:rPr>
-        <w:t>The Hero can move on the hexagon based map up to 4 tiles. After The Hero consumes all of his moves, the round ends and the AI takes over.</w:t>
-      </w:r>
-    </w:p>
-    <w:p>
-      <w:pPr>
-        <w:rPr>
-          <w:lang w:val="en-US"/>
-        </w:rPr>
-      </w:pPr>
-      <w:r>
-        <w:rPr>
-          <w:lang w:val="en-US"/>
-        </w:rPr>
-        <w:t>During the AI´s turn all enemies can move (enemies will usually move towards The Hero) and potentially attack him if they reach his tile. Some map resources might be respawned.</w:t>
+        <w:t xml:space="preserve">The Hero can move on the hexagon based map up to 4 tiles. After The Hero consumes all of his moves, the round ends and the AI </w:t>
+      </w:r>
+      <w:proofErr w:type="gramStart"/>
+      <w:r>
+        <w:rPr>
+          <w:lang w:val="en-US"/>
+        </w:rPr>
+        <w:t>takes</w:t>
+      </w:r>
+      <w:proofErr w:type="gramEnd"/>
+      <w:r>
+        <w:rPr>
+          <w:lang w:val="en-US"/>
+        </w:rPr>
+        <w:t xml:space="preserve"> over.</w:t>
       </w:r>
     </w:p>
     <w:p>
@@ -218,6 +219,25 @@
         <w:rPr>
           <w:lang w:val="en-US"/>
         </w:rPr>
+        <w:t xml:space="preserve">During the AI´s turn all enemies can move (enemies will usually move towards The Hero) and potentially attack him if they reach his tile. </w:t>
+      </w:r>
+      <w:r>
+        <w:rPr>
+          <w:lang w:val="en-US"/>
+        </w:rPr>
+        <w:t>All resources eventually respawn.</w:t>
+      </w:r>
+    </w:p>
+    <w:p>
+      <w:pPr>
+        <w:rPr>
+          <w:lang w:val="en-US"/>
+        </w:rPr>
+      </w:pPr>
+      <w:r>
+        <w:rPr>
+          <w:lang w:val="en-US"/>
+        </w:rPr>
         <w:t>Win &amp; Loss conditions</w:t>
       </w:r>
     </w:p>
@@ -357,11 +377,19 @@
           <w:lang w:val="en-US"/>
         </w:rPr>
       </w:pPr>
-      <w:r>
-        <w:rPr>
-          <w:lang w:val="en-US"/>
-        </w:rPr>
-        <w:t>not all opponents will hunt the player</w:t>
+      <w:proofErr w:type="gramStart"/>
+      <w:r>
+        <w:rPr>
+          <w:lang w:val="en-US"/>
+        </w:rPr>
+        <w:t>not</w:t>
+      </w:r>
+      <w:proofErr w:type="gramEnd"/>
+      <w:r>
+        <w:rPr>
+          <w:lang w:val="en-US"/>
+        </w:rPr>
+        <w:t xml:space="preserve"> all opponents will hunt the player</w:t>
       </w:r>
       <w:r>
         <w:rPr>
@@ -404,6 +432,11 @@
     </w:p>
     <w:p>
       <w:pPr>
+        <w:pStyle w:val="Listenabsatz"/>
+        <w:numPr>
+          <w:ilvl w:val="0"/>
+          <w:numId w:val="19"/>
+        </w:numPr>
         <w:rPr>
           <w:lang w:val="en-US"/>
         </w:rPr>
@@ -413,6 +446,129 @@
           <w:lang w:val="en-US"/>
         </w:rPr>
         <w:t>Civilization Builder:</w:t>
+      </w:r>
+      <w:r>
+        <w:rPr>
+          <w:lang w:val="en-US"/>
+        </w:rPr>
+        <w:t xml:space="preserve"> collecting a specific amount of food wood and stone.</w:t>
+      </w:r>
+    </w:p>
+    <w:p>
+      <w:pPr>
+        <w:pStyle w:val="Listenabsatz"/>
+        <w:numPr>
+          <w:ilvl w:val="0"/>
+          <w:numId w:val="19"/>
+        </w:numPr>
+        <w:rPr>
+          <w:lang w:val="en-US"/>
+        </w:rPr>
+      </w:pPr>
+      <w:r>
+        <w:rPr>
+          <w:lang w:val="en-US"/>
+        </w:rPr>
+        <w:t>Path to Glory</w:t>
+      </w:r>
+      <w:r>
+        <w:rPr>
+          <w:lang w:val="en-US"/>
+        </w:rPr>
+        <w:t>: reaching a specific amount of Glory (</w:t>
+      </w:r>
+      <w:proofErr w:type="spellStart"/>
+      <w:r>
+        <w:rPr>
+          <w:lang w:val="en-US"/>
+        </w:rPr>
+        <w:t>exp</w:t>
+      </w:r>
+      <w:proofErr w:type="spellEnd"/>
+      <w:r>
+        <w:rPr>
+          <w:lang w:val="en-US"/>
+        </w:rPr>
+        <w:t>)</w:t>
+      </w:r>
+    </w:p>
+    <w:p>
+      <w:pPr>
+        <w:rPr>
+          <w:lang w:val="en-US"/>
+        </w:rPr>
+      </w:pPr>
+      <w:r>
+        <w:rPr>
+          <w:lang w:val="en-US"/>
+        </w:rPr>
+        <w:t>The player in game will spend most of his or her time:</w:t>
+      </w:r>
+    </w:p>
+    <w:p>
+      <w:pPr>
+        <w:rPr>
+          <w:lang w:val="en-US"/>
+        </w:rPr>
+      </w:pPr>
+      <w:r>
+        <w:rPr>
+          <w:noProof/>
+          <w:lang w:eastAsia="de-DE"/>
+        </w:rPr>
+        <w:drawing>
+          <wp:inline distT="0" distB="0" distL="0" distR="0" wp14:anchorId="71B7796C" wp14:editId="6816CB05">
+            <wp:extent cx="4572000" cy="2743200"/>
+            <wp:effectExtent l="0" t="0" r="19050" b="19050"/>
+            <wp:docPr id="7" name="Diagramm 7"/>
+            <wp:cNvGraphicFramePr/>
+            <a:graphic xmlns:a="http://schemas.openxmlformats.org/drawingml/2006/main">
+              <a:graphicData uri="http://schemas.openxmlformats.org/drawingml/2006/chart">
+                <c:chart xmlns:c="http://schemas.openxmlformats.org/drawingml/2006/chart" xmlns:r="http://schemas.openxmlformats.org/officeDocument/2006/relationships" r:id="rId6"/>
+              </a:graphicData>
+            </a:graphic>
+          </wp:inline>
+        </w:drawing>
+      </w:r>
+    </w:p>
+    <w:p>
+      <w:pPr>
+        <w:rPr>
+          <w:lang w:val="en-US"/>
+        </w:rPr>
+      </w:pPr>
+    </w:p>
+    <w:p>
+      <w:pPr>
+        <w:pStyle w:val="berschrift2"/>
+        <w:rPr>
+          <w:lang w:val="en-US"/>
+        </w:rPr>
+      </w:pPr>
+      <w:r>
+        <w:rPr>
+          <w:lang w:val="en-US"/>
+        </w:rPr>
+        <w:t>The World Map (Stra</w:t>
+      </w:r>
+      <w:r>
+        <w:rPr>
+          <w:lang w:val="en-US"/>
+        </w:rPr>
+        <w:t>tegic)</w:t>
+      </w:r>
+    </w:p>
+    <w:p>
+      <w:pPr>
+        <w:rPr>
+          <w:lang w:val="en-US"/>
+        </w:rPr>
+      </w:pPr>
+      <w:r>
+        <w:rPr>
+          <w:lang w:val="en-US"/>
+        </w:rPr>
+        <w:t>The world map of Before Legends is procedurally generated at the beginning of each game session which means that no two game maps are the same. The Customizable values are:</w:t>
       </w:r>
     </w:p>
     <w:p>
@@ -430,7 +586,7 @@
         <w:rPr>
           <w:lang w:val="en-US"/>
         </w:rPr>
-        <w:t>Collect 100 food</w:t>
+        <w:t>Map Size : small, medium, large</w:t>
       </w:r>
     </w:p>
     <w:p>
@@ -448,7 +604,19 @@
         <w:rPr>
           <w:lang w:val="en-US"/>
         </w:rPr>
-        <w:t>Collect 50 wood</w:t>
+        <w:t>Temperature: from mostly ar</w:t>
+      </w:r>
+      <w:r>
+        <w:rPr>
+          <w:lang w:val="en-US"/>
+        </w:rPr>
+        <w:t>c</w:t>
+      </w:r>
+      <w:r>
+        <w:rPr>
+          <w:lang w:val="en-US"/>
+        </w:rPr>
+        <w:t>tic to predominantly tropical</w:t>
       </w:r>
     </w:p>
     <w:p>
@@ -466,27 +634,7 @@
         <w:rPr>
           <w:lang w:val="en-US"/>
         </w:rPr>
-        <w:t>Collect 50 stone</w:t>
-      </w:r>
-    </w:p>
-    <w:p>
-      <w:pPr>
-        <w:rPr>
-          <w:lang w:val="en-US"/>
-        </w:rPr>
-      </w:pPr>
-    </w:p>
-    <w:p>
-      <w:pPr>
-        <w:rPr>
-          <w:lang w:val="en-US"/>
-        </w:rPr>
-      </w:pPr>
-      <w:r>
-        <w:rPr>
-          <w:lang w:val="en-US"/>
-        </w:rPr>
-        <w:t>Path to Glory</w:t>
+        <w:t>Altitude: from flat to very mountainous</w:t>
       </w:r>
     </w:p>
     <w:p>
@@ -504,136 +652,6 @@
         <w:rPr>
           <w:lang w:val="en-US"/>
         </w:rPr>
-        <w:t>Collect 3000 glory</w:t>
-      </w:r>
-    </w:p>
-    <w:p>
-      <w:pPr>
-        <w:rPr>
-          <w:lang w:val="en-US"/>
-        </w:rPr>
-      </w:pPr>
-    </w:p>
-    <w:p>
-      <w:pPr>
-        <w:pStyle w:val="berschrift3"/>
-        <w:numPr>
-          <w:ilvl w:val="0"/>
-          <w:numId w:val="2"/>
-        </w:numPr>
-        <w:rPr>
-          <w:lang w:val="en-US"/>
-        </w:rPr>
-      </w:pPr>
-      <w:r>
-        <w:rPr>
-          <w:lang w:val="en-US"/>
-        </w:rPr>
-        <w:t>Breakdown of Player Activities (Pie Chart)</w:t>
-      </w:r>
-    </w:p>
-    <w:p>
-      <w:pPr>
-        <w:pStyle w:val="berschrift2"/>
-        <w:rPr>
-          <w:lang w:val="en-US"/>
-        </w:rPr>
-      </w:pPr>
-      <w:r>
-        <w:rPr>
-          <w:lang w:val="en-US"/>
-        </w:rPr>
-        <w:t>The World Map (Stra</w:t>
-      </w:r>
-      <w:r>
-        <w:rPr>
-          <w:lang w:val="en-US"/>
-        </w:rPr>
-        <w:t>tegic)</w:t>
-      </w:r>
-    </w:p>
-    <w:p>
-      <w:pPr>
-        <w:rPr>
-          <w:lang w:val="en-US"/>
-        </w:rPr>
-      </w:pPr>
-      <w:r>
-        <w:rPr>
-          <w:lang w:val="en-US"/>
-        </w:rPr>
-        <w:t>The world map of Before Legends is procedurally generated at the beginning of each game session which means that no two game maps are the same. The Customizable values are:</w:t>
-      </w:r>
-    </w:p>
-    <w:p>
-      <w:pPr>
-        <w:pStyle w:val="Listenabsatz"/>
-        <w:numPr>
-          <w:ilvl w:val="0"/>
-          <w:numId w:val="1"/>
-        </w:numPr>
-        <w:rPr>
-          <w:lang w:val="en-US"/>
-        </w:rPr>
-      </w:pPr>
-      <w:r>
-        <w:rPr>
-          <w:lang w:val="en-US"/>
-        </w:rPr>
-        <w:t>Map Size : small, medium, large</w:t>
-      </w:r>
-    </w:p>
-    <w:p>
-      <w:pPr>
-        <w:pStyle w:val="Listenabsatz"/>
-        <w:numPr>
-          <w:ilvl w:val="0"/>
-          <w:numId w:val="1"/>
-        </w:numPr>
-        <w:rPr>
-          <w:lang w:val="en-US"/>
-        </w:rPr>
-      </w:pPr>
-      <w:r>
-        <w:rPr>
-          <w:lang w:val="en-US"/>
-        </w:rPr>
-        <w:t>Temperature: from mostly artic to predominantly tropical</w:t>
-      </w:r>
-    </w:p>
-    <w:p>
-      <w:pPr>
-        <w:pStyle w:val="Listenabsatz"/>
-        <w:numPr>
-          <w:ilvl w:val="0"/>
-          <w:numId w:val="1"/>
-        </w:numPr>
-        <w:rPr>
-          <w:lang w:val="en-US"/>
-        </w:rPr>
-      </w:pPr>
-      <w:r>
-        <w:rPr>
-          <w:lang w:val="en-US"/>
-        </w:rPr>
-        <w:t>Altitude: from flat to very mountainous</w:t>
-      </w:r>
-    </w:p>
-    <w:p>
-      <w:pPr>
-        <w:pStyle w:val="Listenabsatz"/>
-        <w:numPr>
-          <w:ilvl w:val="0"/>
-          <w:numId w:val="1"/>
-        </w:numPr>
-        <w:rPr>
-          <w:lang w:val="en-US"/>
-        </w:rPr>
-      </w:pPr>
-      <w:r>
-        <w:rPr>
-          <w:lang w:val="en-US"/>
-        </w:rPr>
         <w:t>Humidity: very dry to very wet climate</w:t>
       </w:r>
     </w:p>
@@ -660,6 +678,7 @@
         <w:rPr>
           <w:lang w:val="en-US"/>
         </w:rPr>
+        <w:lastRenderedPageBreak/>
         <w:t>Overview of the map generation based on the input from the player in the beginning of the game on the three categories (altitude, humidity, and climate) and the resulting terrain variations (</w:t>
       </w:r>
       <w:r>
@@ -700,7 +719,6 @@
           <w:noProof/>
           <w:lang w:val="en-US" w:eastAsia="de-DE"/>
         </w:rPr>
-        <w:lastRenderedPageBreak/>
         <w:t xml:space="preserve"> </w:t>
       </w:r>
       <w:r>
@@ -726,7 +744,7 @@
                     </pic:cNvPicPr>
                   </pic:nvPicPr>
                   <pic:blipFill>
-                    <a:blip r:embed="rId6" cstate="print">
+                    <a:blip r:embed="rId7" cstate="print">
                       <a:extLst>
                         <a:ext uri="{28A0092B-C50C-407E-A947-70E740481C1C}">
                           <a14:useLocalDpi xmlns:a14="http://schemas.microsoft.com/office/drawing/2010/main" val="0"/>
@@ -787,7 +805,7 @@
                     </pic:cNvPicPr>
                   </pic:nvPicPr>
                   <pic:blipFill>
-                    <a:blip r:embed="rId7">
+                    <a:blip r:embed="rId8">
                       <a:extLst>
                         <a:ext uri="{28A0092B-C50C-407E-A947-70E740481C1C}">
                           <a14:useLocalDpi xmlns:a14="http://schemas.microsoft.com/office/drawing/2010/main" val="0"/>
@@ -931,7 +949,21 @@
         <w:rPr>
           <w:lang w:val="en-US"/>
         </w:rPr>
-        <w:t>present in most types of tiles, rare only in “extreme” environments (eg desert)</w:t>
+        <w:t>present in most types of tiles, rare only in “extreme” environments (</w:t>
+      </w:r>
+      <w:proofErr w:type="spellStart"/>
+      <w:r>
+        <w:rPr>
+          <w:lang w:val="en-US"/>
+        </w:rPr>
+        <w:t>eg</w:t>
+      </w:r>
+      <w:proofErr w:type="spellEnd"/>
+      <w:r>
+        <w:rPr>
+          <w:lang w:val="en-US"/>
+        </w:rPr>
+        <w:t xml:space="preserve"> desert)</w:t>
       </w:r>
     </w:p>
     <w:p>
@@ -969,7 +1001,13 @@
           <w:lang w:val="en-US"/>
         </w:rPr>
         <w:tab/>
-        <w:t>Wood, easy to find</w:t>
+        <w:t>Wood</w:t>
+      </w:r>
+      <w:r>
+        <w:rPr>
+          <w:lang w:val="en-US"/>
+        </w:rPr>
+        <w:t>:</w:t>
       </w:r>
     </w:p>
     <w:p>
@@ -1043,7 +1081,7 @@
           <w:lang w:val="en-US"/>
         </w:rPr>
         <w:tab/>
-        <w:t xml:space="preserve">Stone, </w:t>
+        <w:t>Stone:</w:t>
       </w:r>
     </w:p>
     <w:p>
@@ -1085,7 +1123,7 @@
         <w:rPr>
           <w:lang w:val="en-US"/>
         </w:rPr>
-        <w:t>spawns … FILL HERE (ASK TOMA)</w:t>
+        <w:t>spawns on most terrains, especially in mountains</w:t>
       </w:r>
     </w:p>
     <w:p>
@@ -1123,7 +1161,7 @@
           <w:lang w:val="en-US"/>
         </w:rPr>
         <w:tab/>
-        <w:t xml:space="preserve">Souls, </w:t>
+        <w:t>Souls:</w:t>
       </w:r>
     </w:p>
     <w:p>
@@ -1177,19 +1215,34 @@
         <w:rPr>
           <w:lang w:val="en-US"/>
         </w:rPr>
-        <w:t>needed for battle cards with supernatural effects (eg Heal or Shield)</w:t>
-      </w:r>
-    </w:p>
-    <w:p>
-      <w:pPr>
-        <w:rPr>
-          <w:lang w:val="en-US"/>
-        </w:rPr>
-      </w:pPr>
-      <w:r>
-        <w:rPr>
-          <w:lang w:val="en-US"/>
-        </w:rPr>
+        <w:t>needed for battle cards with supernatural effects (</w:t>
+      </w:r>
+      <w:proofErr w:type="spellStart"/>
+      <w:r>
+        <w:rPr>
+          <w:lang w:val="en-US"/>
+        </w:rPr>
+        <w:t>eg</w:t>
+      </w:r>
+      <w:proofErr w:type="spellEnd"/>
+      <w:r>
+        <w:rPr>
+          <w:lang w:val="en-US"/>
+        </w:rPr>
+        <w:t xml:space="preserve"> Heal or Shield)</w:t>
+      </w:r>
+    </w:p>
+    <w:p>
+      <w:pPr>
+        <w:rPr>
+          <w:lang w:val="en-US"/>
+        </w:rPr>
+      </w:pPr>
+      <w:r>
+        <w:rPr>
+          <w:lang w:val="en-US"/>
+        </w:rPr>
+        <w:lastRenderedPageBreak/>
         <w:t>Resources as shown as map elements and each occupies one tile. Moving The Hero into a tile with a resource will automatically add the resource to his inventory (visible on the upper right).</w:t>
       </w:r>
     </w:p>
@@ -1208,7 +1261,7 @@
         <w:rPr>
           <w:lang w:val="en-US"/>
         </w:rPr>
-        <w:t>Glory,</w:t>
+        <w:t>Glory:</w:t>
       </w:r>
     </w:p>
     <w:p>
@@ -1222,7 +1275,6 @@
         <w:rPr>
           <w:lang w:val="en-US"/>
         </w:rPr>
-        <w:lastRenderedPageBreak/>
         <w:t>A special resource available to the player, glory stands equivalent to the experience that the player gains after defeating opponents in battle and cannot be obtained in any other way. Each opponent type will reward to player with different amount of glory, depending on the difficulty level of the opponent, so obviously the stronger the opponent and thus the risk for the player, the higher the amount of glory that can be received after defeating the opponent. The glory is not only essential for the victory condition “Path to Glory</w:t>
       </w:r>
       <w:r>
@@ -1376,7 +1428,7 @@
                           <pic:cNvPicPr/>
                         </pic:nvPicPr>
                         <pic:blipFill>
-                          <a:blip r:embed="rId8" cstate="print">
+                          <a:blip r:embed="rId9" cstate="print">
                             <a:extLst>
                               <a:ext uri="{28A0092B-C50C-407E-A947-70E740481C1C}">
                                 <a14:useLocalDpi xmlns:a14="http://schemas.microsoft.com/office/drawing/2010/main" val="0"/>
@@ -1436,7 +1488,7 @@
                           <pic:cNvPicPr/>
                         </pic:nvPicPr>
                         <pic:blipFill>
-                          <a:blip r:embed="rId9" cstate="print">
+                          <a:blip r:embed="rId10" cstate="print">
                             <a:extLst>
                               <a:ext uri="{28A0092B-C50C-407E-A947-70E740481C1C}">
                                 <a14:useLocalDpi xmlns:a14="http://schemas.microsoft.com/office/drawing/2010/main" val="0"/>
@@ -1516,6 +1568,7 @@
         <w:rPr>
           <w:lang w:val="en-US"/>
         </w:rPr>
+        <w:lastRenderedPageBreak/>
         <w:t>The Battle Map (Tactical)</w:t>
       </w:r>
     </w:p>
@@ -1560,7 +1613,6 @@
         <w:rPr>
           <w:lang w:val="en-US"/>
         </w:rPr>
-        <w:lastRenderedPageBreak/>
         <w:t xml:space="preserve">Battles are always 1vs1 and </w:t>
       </w:r>
     </w:p>
@@ -1660,7 +1712,21 @@
         <w:rPr>
           <w:lang w:val="en-US"/>
         </w:rPr>
-        <w:t xml:space="preserve"> are hidden from the player):</w:t>
+        <w:t xml:space="preserve"> </w:t>
+      </w:r>
+      <w:proofErr w:type="gramStart"/>
+      <w:r>
+        <w:rPr>
+          <w:lang w:val="en-US"/>
+        </w:rPr>
+        <w:t>are</w:t>
+      </w:r>
+      <w:proofErr w:type="gramEnd"/>
+      <w:r>
+        <w:rPr>
+          <w:lang w:val="en-US"/>
+        </w:rPr>
+        <w:t xml:space="preserve"> hidden from the player):</w:t>
       </w:r>
     </w:p>
     <w:p>
@@ -1768,7 +1834,21 @@
         <w:rPr>
           <w:lang w:val="en-US"/>
         </w:rPr>
-        <w:t>AP (Action points) How many activities can a unit perform within 1 turn during battle. this is a legacy of a previous development stage and are just used for enemies special attacks.</w:t>
+        <w:t xml:space="preserve">AP (Action points) How many activities can a unit perform within 1 turn during battle. </w:t>
+      </w:r>
+      <w:proofErr w:type="gramStart"/>
+      <w:r>
+        <w:rPr>
+          <w:lang w:val="en-US"/>
+        </w:rPr>
+        <w:t>this</w:t>
+      </w:r>
+      <w:proofErr w:type="gramEnd"/>
+      <w:r>
+        <w:rPr>
+          <w:lang w:val="en-US"/>
+        </w:rPr>
+        <w:t xml:space="preserve"> is a legacy of a previous development stage and are just used for enemies special attacks.</w:t>
       </w:r>
     </w:p>
     <w:p>
@@ -2056,6 +2136,7 @@
                 <w:lang w:eastAsia="de-DE"/>
               </w:rPr>
             </w:pPr>
+            <w:proofErr w:type="spellStart"/>
             <w:r>
               <w:rPr>
                 <w:rFonts w:ascii="Calibri" w:eastAsia="Times New Roman" w:hAnsi="Calibri" w:cs="Times New Roman"/>
@@ -2064,6 +2145,7 @@
               </w:rPr>
               <w:t>Dmg</w:t>
             </w:r>
+            <w:proofErr w:type="spellEnd"/>
           </w:p>
         </w:tc>
         <w:tc>
@@ -2089,6 +2171,7 @@
                 <w:lang w:eastAsia="de-DE"/>
               </w:rPr>
             </w:pPr>
+            <w:proofErr w:type="spellStart"/>
             <w:r>
               <w:rPr>
                 <w:rFonts w:ascii="Calibri" w:eastAsia="Times New Roman" w:hAnsi="Calibri" w:cs="Times New Roman"/>
@@ -2097,6 +2180,7 @@
               </w:rPr>
               <w:t>healed</w:t>
             </w:r>
+            <w:proofErr w:type="spellEnd"/>
           </w:p>
         </w:tc>
         <w:tc>
@@ -2122,6 +2206,7 @@
                 <w:lang w:eastAsia="de-DE"/>
               </w:rPr>
             </w:pPr>
+            <w:proofErr w:type="spellStart"/>
             <w:r>
               <w:rPr>
                 <w:rFonts w:ascii="Calibri" w:eastAsia="Times New Roman" w:hAnsi="Calibri" w:cs="Times New Roman"/>
@@ -2130,6 +2215,7 @@
               </w:rPr>
               <w:t>range</w:t>
             </w:r>
+            <w:proofErr w:type="spellEnd"/>
           </w:p>
         </w:tc>
         <w:tc>
@@ -2188,6 +2274,7 @@
                 <w:lang w:eastAsia="de-DE"/>
               </w:rPr>
             </w:pPr>
+            <w:proofErr w:type="spellStart"/>
             <w:r>
               <w:rPr>
                 <w:rFonts w:ascii="Calibri" w:eastAsia="Times New Roman" w:hAnsi="Calibri" w:cs="Times New Roman"/>
@@ -2196,6 +2283,7 @@
               </w:rPr>
               <w:t>description</w:t>
             </w:r>
+            <w:proofErr w:type="spellEnd"/>
           </w:p>
         </w:tc>
       </w:tr>
@@ -2226,6 +2314,7 @@
                 <w:lang w:eastAsia="de-DE"/>
               </w:rPr>
             </w:pPr>
+            <w:proofErr w:type="spellStart"/>
             <w:r>
               <w:rPr>
                 <w:rFonts w:ascii="Calibri" w:eastAsia="Times New Roman" w:hAnsi="Calibri" w:cs="Times New Roman"/>
@@ -2234,6 +2323,7 @@
               </w:rPr>
               <w:t>Attack</w:t>
             </w:r>
+            <w:proofErr w:type="spellEnd"/>
           </w:p>
         </w:tc>
         <w:tc>
@@ -2400,8 +2490,36 @@
                 <w:color w:val="000000"/>
                 <w:lang w:eastAsia="de-DE"/>
               </w:rPr>
-              <w:t>Basic weapon hit</w:t>
-            </w:r>
+              <w:t xml:space="preserve">Basic </w:t>
+            </w:r>
+            <w:proofErr w:type="spellStart"/>
+            <w:r>
+              <w:rPr>
+                <w:rFonts w:ascii="Calibri" w:eastAsia="Times New Roman" w:hAnsi="Calibri" w:cs="Times New Roman"/>
+                <w:color w:val="000000"/>
+                <w:lang w:eastAsia="de-DE"/>
+              </w:rPr>
+              <w:t>weapon</w:t>
+            </w:r>
+            <w:proofErr w:type="spellEnd"/>
+            <w:r>
+              <w:rPr>
+                <w:rFonts w:ascii="Calibri" w:eastAsia="Times New Roman" w:hAnsi="Calibri" w:cs="Times New Roman"/>
+                <w:color w:val="000000"/>
+                <w:lang w:eastAsia="de-DE"/>
+              </w:rPr>
+              <w:t xml:space="preserve"> </w:t>
+            </w:r>
+            <w:proofErr w:type="spellStart"/>
+            <w:r>
+              <w:rPr>
+                <w:rFonts w:ascii="Calibri" w:eastAsia="Times New Roman" w:hAnsi="Calibri" w:cs="Times New Roman"/>
+                <w:color w:val="000000"/>
+                <w:lang w:eastAsia="de-DE"/>
+              </w:rPr>
+              <w:t>hit</w:t>
+            </w:r>
+            <w:proofErr w:type="spellEnd"/>
           </w:p>
         </w:tc>
       </w:tr>
@@ -2432,6 +2550,7 @@
                 <w:lang w:eastAsia="de-DE"/>
               </w:rPr>
             </w:pPr>
+            <w:proofErr w:type="spellStart"/>
             <w:r>
               <w:rPr>
                 <w:rFonts w:ascii="Calibri" w:eastAsia="Times New Roman" w:hAnsi="Calibri" w:cs="Times New Roman"/>
@@ -2440,6 +2559,7 @@
               </w:rPr>
               <w:t>Wrath</w:t>
             </w:r>
+            <w:proofErr w:type="spellEnd"/>
           </w:p>
         </w:tc>
         <w:tc>
@@ -2606,8 +2726,18 @@
                 <w:color w:val="000000"/>
                 <w:lang w:eastAsia="de-DE"/>
               </w:rPr>
-              <w:t>Powerful blow</w:t>
-            </w:r>
+              <w:t xml:space="preserve">Powerful </w:t>
+            </w:r>
+            <w:proofErr w:type="spellStart"/>
+            <w:r>
+              <w:rPr>
+                <w:rFonts w:ascii="Calibri" w:eastAsia="Times New Roman" w:hAnsi="Calibri" w:cs="Times New Roman"/>
+                <w:color w:val="000000"/>
+                <w:lang w:eastAsia="de-DE"/>
+              </w:rPr>
+              <w:t>blow</w:t>
+            </w:r>
+            <w:proofErr w:type="spellEnd"/>
           </w:p>
         </w:tc>
       </w:tr>
@@ -2638,14 +2768,17 @@
                 <w:lang w:eastAsia="de-DE"/>
               </w:rPr>
             </w:pPr>
+            <w:proofErr w:type="spellStart"/>
             <w:r>
               <w:rPr>
                 <w:rFonts w:ascii="Calibri" w:eastAsia="Times New Roman" w:hAnsi="Calibri" w:cs="Times New Roman"/>
                 <w:color w:val="000000"/>
                 <w:lang w:eastAsia="de-DE"/>
               </w:rPr>
+              <w:lastRenderedPageBreak/>
               <w:t>Stun</w:t>
             </w:r>
+            <w:proofErr w:type="spellEnd"/>
           </w:p>
         </w:tc>
         <w:tc>
@@ -2773,6 +2906,7 @@
                 <w:lang w:eastAsia="de-DE"/>
               </w:rPr>
             </w:pPr>
+            <w:proofErr w:type="spellStart"/>
             <w:r>
               <w:rPr>
                 <w:rFonts w:ascii="Calibri" w:eastAsia="Times New Roman" w:hAnsi="Calibri" w:cs="Times New Roman"/>
@@ -2781,6 +2915,7 @@
               </w:rPr>
               <w:t>stuns</w:t>
             </w:r>
+            <w:proofErr w:type="spellEnd"/>
           </w:p>
         </w:tc>
         <w:tc>
@@ -2812,7 +2947,61 @@
                 <w:color w:val="000000"/>
                 <w:lang w:eastAsia="de-DE"/>
               </w:rPr>
-              <w:t>Enemy looses next action.</w:t>
+              <w:t xml:space="preserve">Enemy </w:t>
+            </w:r>
+            <w:proofErr w:type="spellStart"/>
+            <w:r>
+              <w:rPr>
+                <w:rFonts w:ascii="Calibri" w:eastAsia="Times New Roman" w:hAnsi="Calibri" w:cs="Times New Roman"/>
+                <w:color w:val="000000"/>
+                <w:lang w:eastAsia="de-DE"/>
+              </w:rPr>
+              <w:t>looses</w:t>
+            </w:r>
+            <w:proofErr w:type="spellEnd"/>
+            <w:r>
+              <w:rPr>
+                <w:rFonts w:ascii="Calibri" w:eastAsia="Times New Roman" w:hAnsi="Calibri" w:cs="Times New Roman"/>
+                <w:color w:val="000000"/>
+                <w:lang w:eastAsia="de-DE"/>
+              </w:rPr>
+              <w:t xml:space="preserve"> </w:t>
+            </w:r>
+            <w:proofErr w:type="spellStart"/>
+            <w:r>
+              <w:rPr>
+                <w:rFonts w:ascii="Calibri" w:eastAsia="Times New Roman" w:hAnsi="Calibri" w:cs="Times New Roman"/>
+                <w:color w:val="000000"/>
+                <w:lang w:eastAsia="de-DE"/>
+              </w:rPr>
+              <w:t>next</w:t>
+            </w:r>
+            <w:proofErr w:type="spellEnd"/>
+            <w:r>
+              <w:rPr>
+                <w:rFonts w:ascii="Calibri" w:eastAsia="Times New Roman" w:hAnsi="Calibri" w:cs="Times New Roman"/>
+                <w:color w:val="000000"/>
+                <w:lang w:eastAsia="de-DE"/>
+              </w:rPr>
+              <w:t xml:space="preserve"> </w:t>
+            </w:r>
+            <w:proofErr w:type="spellStart"/>
+            <w:r>
+              <w:rPr>
+                <w:rFonts w:ascii="Calibri" w:eastAsia="Times New Roman" w:hAnsi="Calibri" w:cs="Times New Roman"/>
+                <w:color w:val="000000"/>
+                <w:lang w:eastAsia="de-DE"/>
+              </w:rPr>
+              <w:t>action</w:t>
+            </w:r>
+            <w:proofErr w:type="spellEnd"/>
+            <w:r>
+              <w:rPr>
+                <w:rFonts w:ascii="Calibri" w:eastAsia="Times New Roman" w:hAnsi="Calibri" w:cs="Times New Roman"/>
+                <w:color w:val="000000"/>
+                <w:lang w:eastAsia="de-DE"/>
+              </w:rPr>
+              <w:t>.</w:t>
             </w:r>
           </w:p>
         </w:tc>
@@ -2844,6 +3033,7 @@
                 <w:lang w:eastAsia="de-DE"/>
               </w:rPr>
             </w:pPr>
+            <w:proofErr w:type="spellStart"/>
             <w:r>
               <w:rPr>
                 <w:rFonts w:ascii="Calibri" w:eastAsia="Times New Roman" w:hAnsi="Calibri" w:cs="Times New Roman"/>
@@ -2852,6 +3042,7 @@
               </w:rPr>
               <w:t>Heal</w:t>
             </w:r>
+            <w:proofErr w:type="spellEnd"/>
           </w:p>
         </w:tc>
         <w:tc>
@@ -3049,6 +3240,7 @@
                 <w:lang w:eastAsia="de-DE"/>
               </w:rPr>
             </w:pPr>
+            <w:proofErr w:type="spellStart"/>
             <w:r>
               <w:rPr>
                 <w:rFonts w:ascii="Calibri" w:eastAsia="Times New Roman" w:hAnsi="Calibri" w:cs="Times New Roman"/>
@@ -3057,6 +3249,7 @@
               </w:rPr>
               <w:t>Revenge</w:t>
             </w:r>
+            <w:proofErr w:type="spellEnd"/>
           </w:p>
         </w:tc>
         <w:tc>
@@ -3184,14 +3377,34 @@
                 <w:lang w:eastAsia="de-DE"/>
               </w:rPr>
             </w:pPr>
+            <w:proofErr w:type="spellStart"/>
             <w:r>
               <w:rPr>
                 <w:rFonts w:ascii="Calibri" w:eastAsia="Times New Roman" w:hAnsi="Calibri" w:cs="Times New Roman"/>
                 <w:color w:val="000000"/>
                 <w:lang w:eastAsia="de-DE"/>
               </w:rPr>
-              <w:t>mimics damage</w:t>
-            </w:r>
+              <w:t>mimics</w:t>
+            </w:r>
+            <w:proofErr w:type="spellEnd"/>
+            <w:r>
+              <w:rPr>
+                <w:rFonts w:ascii="Calibri" w:eastAsia="Times New Roman" w:hAnsi="Calibri" w:cs="Times New Roman"/>
+                <w:color w:val="000000"/>
+                <w:lang w:eastAsia="de-DE"/>
+              </w:rPr>
+              <w:t xml:space="preserve"> </w:t>
+            </w:r>
+            <w:proofErr w:type="spellStart"/>
+            <w:r>
+              <w:rPr>
+                <w:rFonts w:ascii="Calibri" w:eastAsia="Times New Roman" w:hAnsi="Calibri" w:cs="Times New Roman"/>
+                <w:color w:val="000000"/>
+                <w:lang w:eastAsia="de-DE"/>
+              </w:rPr>
+              <w:t>damage</w:t>
+            </w:r>
+            <w:proofErr w:type="spellEnd"/>
           </w:p>
         </w:tc>
         <w:tc>
@@ -3217,14 +3430,52 @@
                 <w:lang w:eastAsia="de-DE"/>
               </w:rPr>
             </w:pPr>
+            <w:proofErr w:type="spellStart"/>
             <w:r>
               <w:rPr>
                 <w:rFonts w:ascii="Calibri" w:eastAsia="Times New Roman" w:hAnsi="Calibri" w:cs="Times New Roman"/>
                 <w:color w:val="000000"/>
                 <w:lang w:eastAsia="de-DE"/>
               </w:rPr>
-              <w:t>Reflects received damage</w:t>
-            </w:r>
+              <w:t>Reflects</w:t>
+            </w:r>
+            <w:proofErr w:type="spellEnd"/>
+            <w:r>
+              <w:rPr>
+                <w:rFonts w:ascii="Calibri" w:eastAsia="Times New Roman" w:hAnsi="Calibri" w:cs="Times New Roman"/>
+                <w:color w:val="000000"/>
+                <w:lang w:eastAsia="de-DE"/>
+              </w:rPr>
+              <w:t xml:space="preserve"> </w:t>
+            </w:r>
+            <w:proofErr w:type="spellStart"/>
+            <w:r>
+              <w:rPr>
+                <w:rFonts w:ascii="Calibri" w:eastAsia="Times New Roman" w:hAnsi="Calibri" w:cs="Times New Roman"/>
+                <w:color w:val="000000"/>
+                <w:lang w:eastAsia="de-DE"/>
+              </w:rPr>
+              <w:t>received</w:t>
+            </w:r>
+            <w:proofErr w:type="spellEnd"/>
+            <w:r>
+              <w:rPr>
+                <w:rFonts w:ascii="Calibri" w:eastAsia="Times New Roman" w:hAnsi="Calibri" w:cs="Times New Roman"/>
+                <w:color w:val="000000"/>
+                <w:lang w:eastAsia="de-DE"/>
+              </w:rPr>
+              <w:t xml:space="preserve"> </w:t>
+            </w:r>
+            <w:proofErr w:type="spellStart"/>
+            <w:r>
+              <w:rPr>
+                <w:rFonts w:ascii="Calibri" w:eastAsia="Times New Roman" w:hAnsi="Calibri" w:cs="Times New Roman"/>
+                <w:color w:val="000000"/>
+                <w:lang w:eastAsia="de-DE"/>
+              </w:rPr>
+              <w:t>damage</w:t>
+            </w:r>
+            <w:proofErr w:type="spellEnd"/>
           </w:p>
         </w:tc>
       </w:tr>
@@ -3255,6 +3506,7 @@
                 <w:lang w:eastAsia="de-DE"/>
               </w:rPr>
             </w:pPr>
+            <w:proofErr w:type="spellStart"/>
             <w:r>
               <w:rPr>
                 <w:rFonts w:ascii="Calibri" w:eastAsia="Times New Roman" w:hAnsi="Calibri" w:cs="Times New Roman"/>
@@ -3263,6 +3515,7 @@
               </w:rPr>
               <w:t>Shield</w:t>
             </w:r>
+            <w:proofErr w:type="spellEnd"/>
           </w:p>
         </w:tc>
         <w:tc>
@@ -3390,6 +3643,7 @@
                 <w:lang w:eastAsia="de-DE"/>
               </w:rPr>
             </w:pPr>
+            <w:proofErr w:type="spellStart"/>
             <w:r>
               <w:rPr>
                 <w:rFonts w:ascii="Calibri" w:eastAsia="Times New Roman" w:hAnsi="Calibri" w:cs="Times New Roman"/>
@@ -3398,6 +3652,7 @@
               </w:rPr>
               <w:t>shield</w:t>
             </w:r>
+            <w:proofErr w:type="spellEnd"/>
           </w:p>
         </w:tc>
         <w:tc>
@@ -3423,14 +3678,52 @@
                 <w:lang w:eastAsia="de-DE"/>
               </w:rPr>
             </w:pPr>
+            <w:proofErr w:type="spellStart"/>
             <w:r>
               <w:rPr>
                 <w:rFonts w:ascii="Calibri" w:eastAsia="Times New Roman" w:hAnsi="Calibri" w:cs="Times New Roman"/>
                 <w:color w:val="000000"/>
                 <w:lang w:eastAsia="de-DE"/>
               </w:rPr>
-              <w:t>Absorbs next attack</w:t>
-            </w:r>
+              <w:t>Absorbs</w:t>
+            </w:r>
+            <w:proofErr w:type="spellEnd"/>
+            <w:r>
+              <w:rPr>
+                <w:rFonts w:ascii="Calibri" w:eastAsia="Times New Roman" w:hAnsi="Calibri" w:cs="Times New Roman"/>
+                <w:color w:val="000000"/>
+                <w:lang w:eastAsia="de-DE"/>
+              </w:rPr>
+              <w:t xml:space="preserve"> </w:t>
+            </w:r>
+            <w:proofErr w:type="spellStart"/>
+            <w:r>
+              <w:rPr>
+                <w:rFonts w:ascii="Calibri" w:eastAsia="Times New Roman" w:hAnsi="Calibri" w:cs="Times New Roman"/>
+                <w:color w:val="000000"/>
+                <w:lang w:eastAsia="de-DE"/>
+              </w:rPr>
+              <w:t>next</w:t>
+            </w:r>
+            <w:proofErr w:type="spellEnd"/>
+            <w:r>
+              <w:rPr>
+                <w:rFonts w:ascii="Calibri" w:eastAsia="Times New Roman" w:hAnsi="Calibri" w:cs="Times New Roman"/>
+                <w:color w:val="000000"/>
+                <w:lang w:eastAsia="de-DE"/>
+              </w:rPr>
+              <w:t xml:space="preserve"> </w:t>
+            </w:r>
+            <w:proofErr w:type="spellStart"/>
+            <w:r>
+              <w:rPr>
+                <w:rFonts w:ascii="Calibri" w:eastAsia="Times New Roman" w:hAnsi="Calibri" w:cs="Times New Roman"/>
+                <w:color w:val="000000"/>
+                <w:lang w:eastAsia="de-DE"/>
+              </w:rPr>
+              <w:t>attack</w:t>
+            </w:r>
+            <w:proofErr w:type="spellEnd"/>
           </w:p>
         </w:tc>
       </w:tr>
@@ -3453,7 +3746,6 @@
         <w:rPr>
           <w:lang w:val="en-US"/>
         </w:rPr>
-        <w:lastRenderedPageBreak/>
         <w:t>Obstacle</w:t>
       </w:r>
       <w:r>
@@ -3546,7 +3838,21 @@
         <w:rPr>
           <w:lang w:val="en-US"/>
         </w:rPr>
-        <w:t>Depending on the different environments in which they spawn, their textures (and stats) vary. These combination of environments and types of enemies generates the variety below:</w:t>
+        <w:t xml:space="preserve">Depending on the different environments in which they spawn, their textures (and stats) vary. </w:t>
+      </w:r>
+      <w:proofErr w:type="gramStart"/>
+      <w:r>
+        <w:rPr>
+          <w:lang w:val="en-US"/>
+        </w:rPr>
+        <w:t>These combination</w:t>
+      </w:r>
+      <w:proofErr w:type="gramEnd"/>
+      <w:r>
+        <w:rPr>
+          <w:lang w:val="en-US"/>
+        </w:rPr>
+        <w:t xml:space="preserve"> of environments and types of enemies generates the variety below:</w:t>
       </w:r>
     </w:p>
     <w:p>
@@ -3578,7 +3884,7 @@
                     </pic:cNvPicPr>
                   </pic:nvPicPr>
                   <pic:blipFill>
-                    <a:blip r:embed="rId10">
+                    <a:blip r:embed="rId11">
                       <a:extLst>
                         <a:ext uri="{28A0092B-C50C-407E-A947-70E740481C1C}">
                           <a14:useLocalDpi xmlns:a14="http://schemas.microsoft.com/office/drawing/2010/main" val="0"/>
@@ -3762,7 +4068,7 @@
                     </pic:cNvPicPr>
                   </pic:nvPicPr>
                   <pic:blipFill>
-                    <a:blip r:embed="rId11">
+                    <a:blip r:embed="rId12">
                       <a:extLst>
                         <a:ext uri="{28A0092B-C50C-407E-A947-70E740481C1C}">
                           <a14:useLocalDpi xmlns:a14="http://schemas.microsoft.com/office/drawing/2010/main" val="0"/>
@@ -3804,7 +4110,21 @@
         <w:rPr>
           <w:lang w:val="en-US"/>
         </w:rPr>
-        <w:t>Other Obstacles for The Hero:</w:t>
+        <w:t xml:space="preserve">Other Obstacles for </w:t>
+      </w:r>
+      <w:proofErr w:type="gramStart"/>
+      <w:r>
+        <w:rPr>
+          <w:lang w:val="en-US"/>
+        </w:rPr>
+        <w:t>The</w:t>
+      </w:r>
+      <w:proofErr w:type="gramEnd"/>
+      <w:r>
+        <w:rPr>
+          <w:lang w:val="en-US"/>
+        </w:rPr>
+        <w:t xml:space="preserve"> Hero:</w:t>
       </w:r>
     </w:p>
     <w:p>
@@ -3861,6 +4181,7 @@
         <w:rPr>
           <w:lang w:val="en-US"/>
         </w:rPr>
+        <w:lastRenderedPageBreak/>
         <w:t>Player Progression &amp; Pacing</w:t>
       </w:r>
     </w:p>
@@ -3900,7 +4221,6 @@
         <w:rPr>
           <w:lang w:val="en-US"/>
         </w:rPr>
-        <w:lastRenderedPageBreak/>
         <w:t>Player progression:</w:t>
       </w:r>
     </w:p>
@@ -3937,6 +4257,7 @@
                 <w:bCs/>
               </w:rPr>
             </w:pPr>
+            <w:proofErr w:type="spellStart"/>
             <w:r>
               <w:rPr>
                 <w:b/>
@@ -3944,6 +4265,7 @@
               </w:rPr>
               <w:t>lvl</w:t>
             </w:r>
+            <w:proofErr w:type="spellEnd"/>
           </w:p>
         </w:tc>
         <w:tc>
@@ -3986,118 +4308,135 @@
                 <w:b/>
                 <w:bCs/>
               </w:rPr>
-              <w:t>Gl step</w:t>
-            </w:r>
-          </w:p>
-        </w:tc>
-        <w:tc>
-          <w:tcPr>
-            <w:tcW w:w="960" w:type="dxa"/>
-            <w:noWrap/>
-            <w:hideMark/>
-          </w:tcPr>
-          <w:p>
-            <w:pPr>
+              <w:t xml:space="preserve">Gl </w:t>
+            </w:r>
+            <w:proofErr w:type="spellStart"/>
+            <w:r>
               <w:rPr>
                 <w:b/>
                 <w:bCs/>
               </w:rPr>
-            </w:pPr>
-            <w:r>
+              <w:t>step</w:t>
+            </w:r>
+            <w:proofErr w:type="spellEnd"/>
+          </w:p>
+        </w:tc>
+        <w:tc>
+          <w:tcPr>
+            <w:tcW w:w="960" w:type="dxa"/>
+            <w:noWrap/>
+            <w:hideMark/>
+          </w:tcPr>
+          <w:p>
+            <w:pPr>
               <w:rPr>
                 <w:b/>
                 <w:bCs/>
               </w:rPr>
-              <w:t>HP</w:t>
-            </w:r>
-          </w:p>
-        </w:tc>
-        <w:tc>
-          <w:tcPr>
-            <w:tcW w:w="960" w:type="dxa"/>
-            <w:noWrap/>
-            <w:hideMark/>
-          </w:tcPr>
-          <w:p>
-            <w:pPr>
+            </w:pPr>
+            <w:r>
               <w:rPr>
                 <w:b/>
                 <w:bCs/>
               </w:rPr>
-            </w:pPr>
-            <w:r>
+              <w:t>HP</w:t>
+            </w:r>
+          </w:p>
+        </w:tc>
+        <w:tc>
+          <w:tcPr>
+            <w:tcW w:w="960" w:type="dxa"/>
+            <w:noWrap/>
+            <w:hideMark/>
+          </w:tcPr>
+          <w:p>
+            <w:pPr>
               <w:rPr>
                 <w:b/>
                 <w:bCs/>
               </w:rPr>
-              <w:t>Damage</w:t>
-            </w:r>
-          </w:p>
-        </w:tc>
-        <w:tc>
-          <w:tcPr>
-            <w:tcW w:w="960" w:type="dxa"/>
-            <w:noWrap/>
-            <w:hideMark/>
-          </w:tcPr>
-          <w:p>
-            <w:pPr>
+            </w:pPr>
+            <w:proofErr w:type="spellStart"/>
+            <w:r>
               <w:rPr>
                 <w:b/>
                 <w:bCs/>
               </w:rPr>
-            </w:pPr>
-            <w:r>
+              <w:t>Damage</w:t>
+            </w:r>
+            <w:proofErr w:type="spellEnd"/>
+          </w:p>
+        </w:tc>
+        <w:tc>
+          <w:tcPr>
+            <w:tcW w:w="960" w:type="dxa"/>
+            <w:noWrap/>
+            <w:hideMark/>
+          </w:tcPr>
+          <w:p>
+            <w:pPr>
               <w:rPr>
                 <w:b/>
                 <w:bCs/>
               </w:rPr>
-              <w:t>Armor</w:t>
-            </w:r>
-          </w:p>
-        </w:tc>
-        <w:tc>
-          <w:tcPr>
-            <w:tcW w:w="960" w:type="dxa"/>
-            <w:noWrap/>
-            <w:hideMark/>
-          </w:tcPr>
-          <w:p>
-            <w:pPr>
+            </w:pPr>
+            <w:proofErr w:type="spellStart"/>
+            <w:r>
               <w:rPr>
                 <w:b/>
                 <w:bCs/>
               </w:rPr>
-            </w:pPr>
-            <w:r>
+              <w:t>Armor</w:t>
+            </w:r>
+            <w:proofErr w:type="spellEnd"/>
+          </w:p>
+        </w:tc>
+        <w:tc>
+          <w:tcPr>
+            <w:tcW w:w="960" w:type="dxa"/>
+            <w:noWrap/>
+            <w:hideMark/>
+          </w:tcPr>
+          <w:p>
+            <w:pPr>
               <w:rPr>
                 <w:b/>
                 <w:bCs/>
               </w:rPr>
-              <w:t>Attack</w:t>
-            </w:r>
-          </w:p>
-        </w:tc>
-        <w:tc>
-          <w:tcPr>
-            <w:tcW w:w="960" w:type="dxa"/>
-            <w:noWrap/>
-            <w:hideMark/>
-          </w:tcPr>
-          <w:p>
-            <w:pPr>
+            </w:pPr>
+            <w:proofErr w:type="spellStart"/>
+            <w:r>
               <w:rPr>
                 <w:b/>
                 <w:bCs/>
               </w:rPr>
-            </w:pPr>
-            <w:r>
+              <w:t>Attack</w:t>
+            </w:r>
+            <w:proofErr w:type="spellEnd"/>
+          </w:p>
+        </w:tc>
+        <w:tc>
+          <w:tcPr>
+            <w:tcW w:w="960" w:type="dxa"/>
+            <w:noWrap/>
+            <w:hideMark/>
+          </w:tcPr>
+          <w:p>
+            <w:pPr>
               <w:rPr>
                 <w:b/>
                 <w:bCs/>
               </w:rPr>
+            </w:pPr>
+            <w:proofErr w:type="spellStart"/>
+            <w:r>
+              <w:rPr>
+                <w:b/>
+                <w:bCs/>
+              </w:rPr>
               <w:t>Def</w:t>
             </w:r>
+            <w:proofErr w:type="spellEnd"/>
           </w:p>
         </w:tc>
       </w:tr>
@@ -4757,6 +5096,8 @@
         </w:rPr>
         <w:t>About the</w:t>
       </w:r>
+      <w:bookmarkStart w:id="0" w:name="_GoBack"/>
+      <w:bookmarkEnd w:id="0"/>
     </w:p>
     <w:p>
       <w:pPr>
@@ -5049,6 +5390,7 @@
         <w:rPr>
           <w:lang w:val="en-US"/>
         </w:rPr>
+        <w:lastRenderedPageBreak/>
         <w:t>The spears and skulls provide a more gritty and dramatic atmosphere</w:t>
       </w:r>
     </w:p>
@@ -5098,7 +5440,6 @@
         <w:rPr>
           <w:lang w:val="en-US"/>
         </w:rPr>
-        <w:lastRenderedPageBreak/>
         <w:t>The Mammoth, which covers the role of “slumbering giant” in Before Legends</w:t>
       </w:r>
     </w:p>
@@ -5667,6 +6008,7 @@
         <w:rPr>
           <w:lang w:val="en-US"/>
         </w:rPr>
+        <w:lastRenderedPageBreak/>
         <w:t>Target Group &amp; Platform</w:t>
       </w:r>
     </w:p>
@@ -5693,8 +6035,21 @@
         <w:rPr>
           <w:lang w:val="en-US"/>
         </w:rPr>
-        <w:lastRenderedPageBreak/>
-        <w:t>As it lacks a save system and with its perma-death, each session of Before Legends is a small challenge. The relatively simply combat system though compensates in order not to make the game unreachable for more mid-core players.</w:t>
+        <w:t xml:space="preserve">As it lacks a save system and with its </w:t>
+      </w:r>
+      <w:proofErr w:type="spellStart"/>
+      <w:r>
+        <w:rPr>
+          <w:lang w:val="en-US"/>
+        </w:rPr>
+        <w:t>perma</w:t>
+      </w:r>
+      <w:proofErr w:type="spellEnd"/>
+      <w:r>
+        <w:rPr>
+          <w:lang w:val="en-US"/>
+        </w:rPr>
+        <w:t>-death, each session of Before Legends is a small challenge. The relatively simply combat system though compensates in order not to make the game unreachable for more mid-core players.</w:t>
       </w:r>
     </w:p>
     <w:p>
@@ -5811,9 +6166,19 @@
             <w:hideMark/>
           </w:tcPr>
           <w:p>
-            <w:r>
-              <w:t>Amon Kalagin</w:t>
-            </w:r>
+            <w:proofErr w:type="spellStart"/>
+            <w:r>
+              <w:t>Amon</w:t>
+            </w:r>
+            <w:proofErr w:type="spellEnd"/>
+            <w:r>
+              <w:t xml:space="preserve"> </w:t>
+            </w:r>
+            <w:proofErr w:type="spellStart"/>
+            <w:r>
+              <w:t>Kalagin</w:t>
+            </w:r>
+            <w:proofErr w:type="spellEnd"/>
           </w:p>
         </w:tc>
         <w:tc>
@@ -5899,8 +6264,13 @@
           </w:tcPr>
           <w:p>
             <w:r>
-              <w:t>Benjamin Koß</w:t>
-            </w:r>
+              <w:t xml:space="preserve">Benjamin </w:t>
+            </w:r>
+            <w:proofErr w:type="spellStart"/>
+            <w:r>
+              <w:t>Koß</w:t>
+            </w:r>
+            <w:proofErr w:type="spellEnd"/>
           </w:p>
         </w:tc>
         <w:tc>
@@ -5910,9 +6280,11 @@
             <w:hideMark/>
           </w:tcPr>
           <w:p>
+            <w:proofErr w:type="spellStart"/>
             <w:r>
               <w:t>Programming</w:t>
             </w:r>
+            <w:proofErr w:type="spellEnd"/>
           </w:p>
         </w:tc>
       </w:tr>
@@ -5939,9 +6311,11 @@
             <w:hideMark/>
           </w:tcPr>
           <w:p>
+            <w:proofErr w:type="spellStart"/>
             <w:r>
               <w:t>Producing</w:t>
             </w:r>
+            <w:proofErr w:type="spellEnd"/>
           </w:p>
         </w:tc>
       </w:tr>
@@ -5957,8 +6331,13 @@
           </w:tcPr>
           <w:p>
             <w:r>
-              <w:t>Andreas Pinternagel</w:t>
-            </w:r>
+              <w:t xml:space="preserve">Andreas </w:t>
+            </w:r>
+            <w:proofErr w:type="spellStart"/>
+            <w:r>
+              <w:t>Pinternagel</w:t>
+            </w:r>
+            <w:proofErr w:type="spellEnd"/>
           </w:p>
         </w:tc>
         <w:tc>
@@ -5986,8 +6365,13 @@
           </w:tcPr>
           <w:p>
             <w:r>
-              <w:t>Daniel Pochert</w:t>
-            </w:r>
+              <w:t xml:space="preserve">Daniel </w:t>
+            </w:r>
+            <w:proofErr w:type="spellStart"/>
+            <w:r>
+              <w:t>Pochert</w:t>
+            </w:r>
+            <w:proofErr w:type="spellEnd"/>
           </w:p>
         </w:tc>
         <w:tc>
@@ -5997,9 +6381,11 @@
             <w:hideMark/>
           </w:tcPr>
           <w:p>
+            <w:proofErr w:type="spellStart"/>
             <w:r>
               <w:t>Programming</w:t>
             </w:r>
+            <w:proofErr w:type="spellEnd"/>
           </w:p>
         </w:tc>
       </w:tr>
@@ -6084,9 +6470,11 @@
             <w:hideMark/>
           </w:tcPr>
           <w:p>
+            <w:proofErr w:type="spellStart"/>
             <w:r>
               <w:t>Programming</w:t>
             </w:r>
+            <w:proofErr w:type="spellEnd"/>
           </w:p>
         </w:tc>
       </w:tr>
@@ -6102,8 +6490,13 @@
           </w:tcPr>
           <w:p>
             <w:r>
-              <w:t>Markus Zierhofer</w:t>
-            </w:r>
+              <w:t xml:space="preserve">Markus </w:t>
+            </w:r>
+            <w:proofErr w:type="spellStart"/>
+            <w:r>
+              <w:t>Zierhofer</w:t>
+            </w:r>
+            <w:proofErr w:type="spellEnd"/>
           </w:p>
         </w:tc>
         <w:tc>
@@ -6121,21 +6514,36 @@
       </w:tr>
     </w:tbl>
     <w:p>
+      <w:pPr>
+        <w:rPr>
+          <w:lang w:val="en-US"/>
+        </w:rPr>
+      </w:pPr>
       <w:r>
         <w:fldChar w:fldCharType="end"/>
       </w:r>
       <w:r>
+        <w:rPr>
+          <w:lang w:val="en-US"/>
+        </w:rPr>
         <w:br/>
       </w:r>
       <w:r>
+        <w:rPr>
+          <w:lang w:val="en-US"/>
+        </w:rPr>
         <w:t xml:space="preserve">Marcel Benes </w:t>
       </w:r>
       <w:r>
+        <w:rPr>
+          <w:lang w:val="en-US"/>
+        </w:rPr>
         <w:t>aided</w:t>
       </w:r>
-      <w:bookmarkStart w:id="0" w:name="_GoBack"/>
-      <w:bookmarkEnd w:id="0"/>
-      <w:r>
+      <w:r>
+        <w:rPr>
+          <w:lang w:val="en-US"/>
+        </w:rPr>
         <w:t xml:space="preserve"> the team with art consultations. </w:t>
       </w:r>
     </w:p>
@@ -6360,11 +6768,20 @@
           <w:lang w:val="en-US"/>
         </w:rPr>
       </w:pPr>
-      <w:r>
-        <w:rPr>
-          <w:lang w:val="en-US"/>
-        </w:rPr>
-        <w:t xml:space="preserve">ZBrush sculpting </w:t>
+      <w:proofErr w:type="spellStart"/>
+      <w:r>
+        <w:rPr>
+          <w:lang w:val="en-US"/>
+        </w:rPr>
+        <w:lastRenderedPageBreak/>
+        <w:t>ZBrush</w:t>
+      </w:r>
+      <w:proofErr w:type="spellEnd"/>
+      <w:r>
+        <w:rPr>
+          <w:lang w:val="en-US"/>
+        </w:rPr>
+        <w:t xml:space="preserve"> sculpting </w:t>
       </w:r>
     </w:p>
     <w:p>
@@ -6378,11 +6795,33 @@
           <w:lang w:val="en-US"/>
         </w:rPr>
       </w:pPr>
-      <w:r>
-        <w:rPr>
-          <w:lang w:val="en-US"/>
-        </w:rPr>
-        <w:t>Knalt &amp; Xnormal for map baking</w:t>
+      <w:proofErr w:type="spellStart"/>
+      <w:r>
+        <w:rPr>
+          <w:lang w:val="en-US"/>
+        </w:rPr>
+        <w:t>Knalt</w:t>
+      </w:r>
+      <w:proofErr w:type="spellEnd"/>
+      <w:r>
+        <w:rPr>
+          <w:lang w:val="en-US"/>
+        </w:rPr>
+        <w:t xml:space="preserve"> &amp; </w:t>
+      </w:r>
+      <w:proofErr w:type="spellStart"/>
+      <w:r>
+        <w:rPr>
+          <w:lang w:val="en-US"/>
+        </w:rPr>
+        <w:t>Xnormal</w:t>
+      </w:r>
+      <w:proofErr w:type="spellEnd"/>
+      <w:r>
+        <w:rPr>
+          <w:lang w:val="en-US"/>
+        </w:rPr>
+        <w:t xml:space="preserve"> for map baking</w:t>
       </w:r>
     </w:p>
     <w:p>
@@ -6418,7 +6857,6 @@
         <w:rPr>
           <w:lang w:val="en-US"/>
         </w:rPr>
-        <w:lastRenderedPageBreak/>
         <w:t>Maya for animations</w:t>
       </w:r>
     </w:p>
@@ -6433,11 +6871,19 @@
           <w:lang w:val="en-US"/>
         </w:rPr>
       </w:pPr>
-      <w:r>
-        <w:rPr>
-          <w:lang w:val="en-US"/>
-        </w:rPr>
-        <w:t xml:space="preserve">Crazybump for baking </w:t>
+      <w:proofErr w:type="spellStart"/>
+      <w:r>
+        <w:rPr>
+          <w:lang w:val="en-US"/>
+        </w:rPr>
+        <w:t>Crazybump</w:t>
+      </w:r>
+      <w:proofErr w:type="spellEnd"/>
+      <w:r>
+        <w:rPr>
+          <w:lang w:val="en-US"/>
+        </w:rPr>
+        <w:t xml:space="preserve"> for baking </w:t>
       </w:r>
     </w:p>
     <w:p>
@@ -6464,12 +6910,14 @@
           <w:lang w:val="en-US"/>
         </w:rPr>
       </w:pPr>
+      <w:proofErr w:type="spellStart"/>
       <w:r>
         <w:rPr>
           <w:lang w:val="en-US"/>
         </w:rPr>
         <w:t>Omniplan</w:t>
       </w:r>
+      <w:proofErr w:type="spellEnd"/>
       <w:r>
         <w:rPr>
           <w:lang w:val="en-US"/>
@@ -6488,12 +6936,14 @@
           <w:lang w:val="en-US"/>
         </w:rPr>
       </w:pPr>
+      <w:proofErr w:type="spellStart"/>
       <w:r>
         <w:rPr>
           <w:lang w:val="en-US"/>
         </w:rPr>
         <w:t>Omnifocus</w:t>
       </w:r>
+      <w:proofErr w:type="spellEnd"/>
       <w:r>
         <w:rPr>
           <w:lang w:val="en-US"/>
@@ -6595,7 +7045,7 @@
 </file>
 
 <file path=word/numbering.xml><?xml version="1.0" encoding="utf-8"?>
-<w:numbering xmlns:wpc="http://schemas.microsoft.com/office/word/2010/wordprocessingCanvas" xmlns:mo="http://schemas.microsoft.com/office/mac/office/2008/main" xmlns:mc="http://schemas.openxmlformats.org/markup-compatibility/2006" xmlns:mv="urn:schemas-microsoft-com:mac:vml" xmlns:o="urn:schemas-microsoft-com:office:office" xmlns:r="http://schemas.openxmlformats.org/officeDocument/2006/relationships" xmlns:m="http://schemas.openxmlformats.org/officeDocument/2006/math" xmlns:v="urn:schemas-microsoft-com:vml" xmlns:wp14="http://schemas.microsoft.com/office/word/2010/wordprocessingDrawing" xmlns:wp="http://schemas.openxmlformats.org/drawingml/2006/wordprocessingDrawing" xmlns:w10="urn:schemas-microsoft-com:office:word" xmlns:w="http://schemas.openxmlformats.org/wordprocessingml/2006/main" xmlns:w14="http://schemas.microsoft.com/office/word/2010/wordml" xmlns:wpg="http://schemas.microsoft.com/office/word/2010/wordprocessingGroup" xmlns:wpi="http://schemas.microsoft.com/office/word/2010/wordprocessingInk" xmlns:wne="http://schemas.microsoft.com/office/word/2006/wordml" xmlns:wps="http://schemas.microsoft.com/office/word/2010/wordprocessingShape" mc:Ignorable="w14 wp14">
+<w:numbering xmlns:wpc="http://schemas.microsoft.com/office/word/2010/wordprocessingCanvas" xmlns:mc="http://schemas.openxmlformats.org/markup-compatibility/2006" xmlns:o="urn:schemas-microsoft-com:office:office" xmlns:r="http://schemas.openxmlformats.org/officeDocument/2006/relationships" xmlns:m="http://schemas.openxmlformats.org/officeDocument/2006/math" xmlns:v="urn:schemas-microsoft-com:vml" xmlns:wp14="http://schemas.microsoft.com/office/word/2010/wordprocessingDrawing" xmlns:wp="http://schemas.openxmlformats.org/drawingml/2006/wordprocessingDrawing" xmlns:w10="urn:schemas-microsoft-com:office:word" xmlns:w="http://schemas.openxmlformats.org/wordprocessingml/2006/main" xmlns:w14="http://schemas.microsoft.com/office/word/2010/wordml" xmlns:wpg="http://schemas.microsoft.com/office/word/2010/wordprocessingGroup" xmlns:wpi="http://schemas.microsoft.com/office/word/2010/wordprocessingInk" xmlns:wne="http://schemas.microsoft.com/office/word/2006/wordml" xmlns:wps="http://schemas.microsoft.com/office/word/2010/wordprocessingShape" mc:Ignorable="w14 wp14">
   <w:abstractNum w:abstractNumId="0">
     <w:nsid w:val="010A0EB0"/>
     <w:multiLevelType w:val="hybridMultilevel"/>
@@ -6937,7 +7387,7 @@
   <w:abstractNum w:abstractNumId="3">
     <w:nsid w:val="0BB4336E"/>
     <w:multiLevelType w:val="hybridMultilevel"/>
-    <w:tmpl w:val="60C4D594"/>
+    <w:tmpl w:val="5510B950"/>
     <w:lvl w:ilvl="0" w:tplc="04070001">
       <w:start w:val="1"/>
       <w:numFmt w:val="bullet"/>
@@ -7048,6 +7498,119 @@
     </w:lvl>
   </w:abstractNum>
   <w:abstractNum w:abstractNumId="4">
+    <w:nsid w:val="150047BE"/>
+    <w:multiLevelType w:val="hybridMultilevel"/>
+    <w:tmpl w:val="0BEE15F6"/>
+    <w:lvl w:ilvl="0" w:tplc="04070001">
+      <w:start w:val="1"/>
+      <w:numFmt w:val="bullet"/>
+      <w:lvlText w:val=""/>
+      <w:lvlJc w:val="left"/>
+      <w:pPr>
+        <w:ind w:left="720" w:hanging="360"/>
+      </w:pPr>
+      <w:rPr>
+        <w:rFonts w:ascii="Symbol" w:hAnsi="Symbol" w:hint="default"/>
+      </w:rPr>
+    </w:lvl>
+    <w:lvl w:ilvl="1" w:tplc="04070003" w:tentative="1">
+      <w:start w:val="1"/>
+      <w:numFmt w:val="bullet"/>
+      <w:lvlText w:val="o"/>
+      <w:lvlJc w:val="left"/>
+      <w:pPr>
+        <w:ind w:left="1440" w:hanging="360"/>
+      </w:pPr>
+      <w:rPr>
+        <w:rFonts w:ascii="Courier New" w:hAnsi="Courier New" w:cs="Courier New" w:hint="default"/>
+      </w:rPr>
+    </w:lvl>
+    <w:lvl w:ilvl="2" w:tplc="04070005" w:tentative="1">
+      <w:start w:val="1"/>
+      <w:numFmt w:val="bullet"/>
+      <w:lvlText w:val=""/>
+      <w:lvlJc w:val="left"/>
+      <w:pPr>
+        <w:ind w:left="2160" w:hanging="360"/>
+      </w:pPr>
+      <w:rPr>
+        <w:rFonts w:ascii="Wingdings" w:hAnsi="Wingdings" w:hint="default"/>
+      </w:rPr>
+    </w:lvl>
+    <w:lvl w:ilvl="3" w:tplc="04070001" w:tentative="1">
+      <w:start w:val="1"/>
+      <w:numFmt w:val="bullet"/>
+      <w:lvlText w:val=""/>
+      <w:lvlJc w:val="left"/>
+      <w:pPr>
+        <w:ind w:left="2880" w:hanging="360"/>
+      </w:pPr>
+      <w:rPr>
+        <w:rFonts w:ascii="Symbol" w:hAnsi="Symbol" w:hint="default"/>
+      </w:rPr>
+    </w:lvl>
+    <w:lvl w:ilvl="4" w:tplc="04070003" w:tentative="1">
+      <w:start w:val="1"/>
+      <w:numFmt w:val="bullet"/>
+      <w:lvlText w:val="o"/>
+      <w:lvlJc w:val="left"/>
+      <w:pPr>
+        <w:ind w:left="3600" w:hanging="360"/>
+      </w:pPr>
+      <w:rPr>
+        <w:rFonts w:ascii="Courier New" w:hAnsi="Courier New" w:cs="Courier New" w:hint="default"/>
+      </w:rPr>
+    </w:lvl>
+    <w:lvl w:ilvl="5" w:tplc="04070005" w:tentative="1">
+      <w:start w:val="1"/>
+      <w:numFmt w:val="bullet"/>
+      <w:lvlText w:val=""/>
+      <w:lvlJc w:val="left"/>
+      <w:pPr>
+        <w:ind w:left="4320" w:hanging="360"/>
+      </w:pPr>
+      <w:rPr>
+        <w:rFonts w:ascii="Wingdings" w:hAnsi="Wingdings" w:hint="default"/>
+      </w:rPr>
+    </w:lvl>
+    <w:lvl w:ilvl="6" w:tplc="04070001" w:tentative="1">
+      <w:start w:val="1"/>
+      <w:numFmt w:val="bullet"/>
+      <w:lvlText w:val=""/>
+      <w:lvlJc w:val="left"/>
+      <w:pPr>
+        <w:ind w:left="5040" w:hanging="360"/>
+      </w:pPr>
+      <w:rPr>
+        <w:rFonts w:ascii="Symbol" w:hAnsi="Symbol" w:hint="default"/>
+      </w:rPr>
+    </w:lvl>
+    <w:lvl w:ilvl="7" w:tplc="04070003" w:tentative="1">
+      <w:start w:val="1"/>
+      <w:numFmt w:val="bullet"/>
+      <w:lvlText w:val="o"/>
+      <w:lvlJc w:val="left"/>
+      <w:pPr>
+        <w:ind w:left="5760" w:hanging="360"/>
+      </w:pPr>
+      <w:rPr>
+        <w:rFonts w:ascii="Courier New" w:hAnsi="Courier New" w:cs="Courier New" w:hint="default"/>
+      </w:rPr>
+    </w:lvl>
+    <w:lvl w:ilvl="8" w:tplc="04070005" w:tentative="1">
+      <w:start w:val="1"/>
+      <w:numFmt w:val="bullet"/>
+      <w:lvlText w:val=""/>
+      <w:lvlJc w:val="left"/>
+      <w:pPr>
+        <w:ind w:left="6480" w:hanging="360"/>
+      </w:pPr>
+      <w:rPr>
+        <w:rFonts w:ascii="Wingdings" w:hAnsi="Wingdings" w:hint="default"/>
+      </w:rPr>
+    </w:lvl>
+  </w:abstractNum>
+  <w:abstractNum w:abstractNumId="5">
     <w:nsid w:val="2448284F"/>
     <w:multiLevelType w:val="hybridMultilevel"/>
     <w:tmpl w:val="0F2EA5DE"/>
@@ -7160,7 +7723,7 @@
       </w:rPr>
     </w:lvl>
   </w:abstractNum>
-  <w:abstractNum w:abstractNumId="5">
+  <w:abstractNum w:abstractNumId="6">
     <w:nsid w:val="257D5DFA"/>
     <w:multiLevelType w:val="hybridMultilevel"/>
     <w:tmpl w:val="2BD868D0"/>
@@ -7273,7 +7836,7 @@
       </w:rPr>
     </w:lvl>
   </w:abstractNum>
-  <w:abstractNum w:abstractNumId="6">
+  <w:abstractNum w:abstractNumId="7">
     <w:nsid w:val="25904AB5"/>
     <w:multiLevelType w:val="hybridMultilevel"/>
     <w:tmpl w:val="888499BA"/>
@@ -7386,7 +7949,7 @@
       </w:rPr>
     </w:lvl>
   </w:abstractNum>
-  <w:abstractNum w:abstractNumId="7">
+  <w:abstractNum w:abstractNumId="8">
     <w:nsid w:val="275364AE"/>
     <w:multiLevelType w:val="hybridMultilevel"/>
     <w:tmpl w:val="EAB497D8"/>
@@ -7499,7 +8062,7 @@
       </w:rPr>
     </w:lvl>
   </w:abstractNum>
-  <w:abstractNum w:abstractNumId="8">
+  <w:abstractNum w:abstractNumId="9">
     <w:nsid w:val="2DC35E7B"/>
     <w:multiLevelType w:val="hybridMultilevel"/>
     <w:tmpl w:val="9C307BFA"/>
@@ -7612,7 +8175,7 @@
       </w:rPr>
     </w:lvl>
   </w:abstractNum>
-  <w:abstractNum w:abstractNumId="9">
+  <w:abstractNum w:abstractNumId="10">
     <w:nsid w:val="3744750E"/>
     <w:multiLevelType w:val="hybridMultilevel"/>
     <w:tmpl w:val="11AC3C94"/>
@@ -7725,7 +8288,7 @@
       </w:rPr>
     </w:lvl>
   </w:abstractNum>
-  <w:abstractNum w:abstractNumId="10">
+  <w:abstractNum w:abstractNumId="11">
     <w:nsid w:val="52140B0E"/>
     <w:multiLevelType w:val="hybridMultilevel"/>
     <w:tmpl w:val="911E8E60"/>
@@ -7837,7 +8400,7 @@
       </w:rPr>
     </w:lvl>
   </w:abstractNum>
-  <w:abstractNum w:abstractNumId="11">
+  <w:abstractNum w:abstractNumId="12">
     <w:nsid w:val="593E656E"/>
     <w:multiLevelType w:val="hybridMultilevel"/>
     <w:tmpl w:val="D36A1240"/>
@@ -7949,7 +8512,7 @@
       </w:rPr>
     </w:lvl>
   </w:abstractNum>
-  <w:abstractNum w:abstractNumId="12">
+  <w:abstractNum w:abstractNumId="13">
     <w:nsid w:val="65C46039"/>
     <w:multiLevelType w:val="hybridMultilevel"/>
     <w:tmpl w:val="505684E0"/>
@@ -8062,7 +8625,7 @@
       </w:rPr>
     </w:lvl>
   </w:abstractNum>
-  <w:abstractNum w:abstractNumId="13">
+  <w:abstractNum w:abstractNumId="14">
     <w:nsid w:val="67F02C01"/>
     <w:multiLevelType w:val="hybridMultilevel"/>
     <w:tmpl w:val="C6B6A6D0"/>
@@ -8175,7 +8738,7 @@
       </w:rPr>
     </w:lvl>
   </w:abstractNum>
-  <w:abstractNum w:abstractNumId="14">
+  <w:abstractNum w:abstractNumId="15">
     <w:nsid w:val="69FD62EB"/>
     <w:multiLevelType w:val="hybridMultilevel"/>
     <w:tmpl w:val="593A618A"/>
@@ -8288,7 +8851,7 @@
       </w:rPr>
     </w:lvl>
   </w:abstractNum>
-  <w:abstractNum w:abstractNumId="15">
+  <w:abstractNum w:abstractNumId="16">
     <w:nsid w:val="6B9E576D"/>
     <w:multiLevelType w:val="hybridMultilevel"/>
     <w:tmpl w:val="97123208"/>
@@ -8401,7 +8964,7 @@
       </w:rPr>
     </w:lvl>
   </w:abstractNum>
-  <w:abstractNum w:abstractNumId="16">
+  <w:abstractNum w:abstractNumId="17">
     <w:nsid w:val="70EC54B9"/>
     <w:multiLevelType w:val="hybridMultilevel"/>
     <w:tmpl w:val="073E186C"/>
@@ -8514,7 +9077,7 @@
       </w:rPr>
     </w:lvl>
   </w:abstractNum>
-  <w:abstractNum w:abstractNumId="17">
+  <w:abstractNum w:abstractNumId="18">
     <w:nsid w:val="7E903A15"/>
     <w:multiLevelType w:val="hybridMultilevel"/>
     <w:tmpl w:val="CB0AE27A"/>
@@ -8631,55 +9194,58 @@
     <w:abstractNumId w:val="1"/>
   </w:num>
   <w:num w:numId="2">
-    <w:abstractNumId w:val="9"/>
+    <w:abstractNumId w:val="10"/>
   </w:num>
   <w:num w:numId="3">
     <w:abstractNumId w:val="3"/>
   </w:num>
   <w:num w:numId="4">
-    <w:abstractNumId w:val="11"/>
+    <w:abstractNumId w:val="12"/>
   </w:num>
   <w:num w:numId="5">
     <w:abstractNumId w:val="2"/>
   </w:num>
   <w:num w:numId="6">
+    <w:abstractNumId w:val="15"/>
+  </w:num>
+  <w:num w:numId="7">
     <w:abstractNumId w:val="14"/>
   </w:num>
-  <w:num w:numId="7">
+  <w:num w:numId="8">
+    <w:abstractNumId w:val="5"/>
+  </w:num>
+  <w:num w:numId="9">
+    <w:abstractNumId w:val="6"/>
+  </w:num>
+  <w:num w:numId="10">
     <w:abstractNumId w:val="13"/>
   </w:num>
-  <w:num w:numId="8">
-    <w:abstractNumId w:val="4"/>
+  <w:num w:numId="11">
+    <w:abstractNumId w:val="17"/>
   </w:num>
-  <w:num w:numId="9">
-    <w:abstractNumId w:val="5"/>
-  </w:num>
-  <w:num w:numId="10">
-    <w:abstractNumId w:val="12"/>
-  </w:num>
-  <w:num w:numId="11">
+  <w:num w:numId="12">
     <w:abstractNumId w:val="16"/>
   </w:num>
-  <w:num w:numId="12">
-    <w:abstractNumId w:val="15"/>
-  </w:num>
   <w:num w:numId="13">
-    <w:abstractNumId w:val="10"/>
+    <w:abstractNumId w:val="11"/>
   </w:num>
   <w:num w:numId="14">
-    <w:abstractNumId w:val="7"/>
+    <w:abstractNumId w:val="8"/>
   </w:num>
   <w:num w:numId="15">
     <w:abstractNumId w:val="0"/>
   </w:num>
   <w:num w:numId="16">
-    <w:abstractNumId w:val="6"/>
+    <w:abstractNumId w:val="7"/>
   </w:num>
   <w:num w:numId="17">
-    <w:abstractNumId w:val="17"/>
+    <w:abstractNumId w:val="18"/>
   </w:num>
   <w:num w:numId="18">
-    <w:abstractNumId w:val="8"/>
+    <w:abstractNumId w:val="9"/>
+  </w:num>
+  <w:num w:numId="19">
+    <w:abstractNumId w:val="4"/>
   </w:num>
 </w:numbering>
 </file>
@@ -8701,7 +9267,7 @@
       </w:pPr>
     </w:pPrDefault>
   </w:docDefaults>
-  <w:latentStyles w:defLockedState="0" w:defUIPriority="99" w:defSemiHidden="1" w:defUnhideWhenUsed="1" w:defQFormat="0" w:count="276">
+  <w:latentStyles w:defLockedState="0" w:defUIPriority="99" w:defSemiHidden="1" w:defUnhideWhenUsed="1" w:defQFormat="0" w:count="267">
     <w:lsdException w:name="Normal" w:semiHidden="0" w:uiPriority="0" w:unhideWhenUsed="0" w:qFormat="1"/>
     <w:lsdException w:name="heading 1" w:semiHidden="0" w:uiPriority="9" w:unhideWhenUsed="0" w:qFormat="1"/>
     <w:lsdException w:name="heading 2" w:uiPriority="9" w:qFormat="1"/>
@@ -8849,7 +9415,7 @@
     <w:name w:val="heading 2"/>
     <w:basedOn w:val="Standard"/>
     <w:next w:val="Standard"/>
-    <w:link w:val="berschrift2Zeichen"/>
+    <w:link w:val="berschrift2Zchn"/>
     <w:uiPriority w:val="9"/>
     <w:unhideWhenUsed/>
     <w:qFormat/>
@@ -8873,7 +9439,7 @@
     <w:name w:val="heading 3"/>
     <w:basedOn w:val="Standard"/>
     <w:next w:val="Standard"/>
-    <w:link w:val="berschrift3Zeichen"/>
+    <w:link w:val="berschrift3Zchn"/>
     <w:uiPriority w:val="9"/>
     <w:unhideWhenUsed/>
     <w:qFormat/>
@@ -8891,7 +9457,7 @@
       <w:color w:val="4F81BD" w:themeColor="accent1"/>
     </w:rPr>
   </w:style>
-  <w:style w:type="character" w:default="1" w:styleId="Absatzstandardschriftart">
+  <w:style w:type="character" w:default="1" w:styleId="Absatz-Standardschriftart">
     <w:name w:val="Default Paragraph Font"/>
     <w:uiPriority w:val="1"/>
     <w:semiHidden/>
@@ -8918,9 +9484,9 @@
     <w:semiHidden/>
     <w:unhideWhenUsed/>
   </w:style>
-  <w:style w:type="character" w:customStyle="1" w:styleId="berschrift2Zeichen">
-    <w:name w:val="Überschrift 2 Zeichen"/>
-    <w:basedOn w:val="Absatzstandardschriftart"/>
+  <w:style w:type="character" w:customStyle="1" w:styleId="berschrift2Zchn">
+    <w:name w:val="Überschrift 2 Zchn"/>
+    <w:basedOn w:val="Absatz-Standardschriftart"/>
     <w:link w:val="berschrift2"/>
     <w:uiPriority w:val="9"/>
     <w:rsid w:val="009F3EA1"/>
@@ -8933,9 +9499,9 @@
       <w:szCs w:val="26"/>
     </w:rPr>
   </w:style>
-  <w:style w:type="character" w:customStyle="1" w:styleId="berschrift3Zeichen">
-    <w:name w:val="Überschrift 3 Zeichen"/>
-    <w:basedOn w:val="Absatzstandardschriftart"/>
+  <w:style w:type="character" w:customStyle="1" w:styleId="berschrift3Zchn">
+    <w:name w:val="Überschrift 3 Zchn"/>
+    <w:basedOn w:val="Absatz-Standardschriftart"/>
     <w:link w:val="berschrift3"/>
     <w:uiPriority w:val="9"/>
     <w:rsid w:val="009F3EA1"/>
@@ -8966,7 +9532,6 @@
       <w:spacing w:after="0" w:line="240" w:lineRule="auto"/>
     </w:pPr>
     <w:tblPr>
-      <w:tblInd w:w="0" w:type="dxa"/>
       <w:tblBorders>
         <w:top w:val="single" w:sz="4" w:space="0" w:color="auto"/>
         <w:left w:val="single" w:sz="4" w:space="0" w:color="auto"/>
@@ -8975,18 +9540,12 @@
         <w:insideH w:val="single" w:sz="4" w:space="0" w:color="auto"/>
         <w:insideV w:val="single" w:sz="4" w:space="0" w:color="auto"/>
       </w:tblBorders>
-      <w:tblCellMar>
-        <w:top w:w="0" w:type="dxa"/>
-        <w:left w:w="108" w:type="dxa"/>
-        <w:bottom w:w="0" w:type="dxa"/>
-        <w:right w:w="108" w:type="dxa"/>
-      </w:tblCellMar>
     </w:tblPr>
   </w:style>
   <w:style w:type="paragraph" w:styleId="Sprechblasentext">
     <w:name w:val="Balloon Text"/>
     <w:basedOn w:val="Standard"/>
-    <w:link w:val="SprechblasentextZeichen"/>
+    <w:link w:val="SprechblasentextZchn"/>
     <w:uiPriority w:val="99"/>
     <w:semiHidden/>
     <w:unhideWhenUsed/>
@@ -9000,9 +9559,9 @@
       <w:szCs w:val="16"/>
     </w:rPr>
   </w:style>
-  <w:style w:type="character" w:customStyle="1" w:styleId="SprechblasentextZeichen">
-    <w:name w:val="Sprechblasentext Zeichen"/>
-    <w:basedOn w:val="Absatzstandardschriftart"/>
+  <w:style w:type="character" w:customStyle="1" w:styleId="SprechblasentextZchn">
+    <w:name w:val="Sprechblasentext Zchn"/>
+    <w:basedOn w:val="Absatz-Standardschriftart"/>
     <w:link w:val="Sprechblasentext"/>
     <w:uiPriority w:val="99"/>
     <w:semiHidden/>
@@ -9015,14 +9574,14 @@
   </w:style>
   <w:style w:type="character" w:customStyle="1" w:styleId="textexposedshow">
     <w:name w:val="text_exposed_show"/>
-    <w:basedOn w:val="Absatzstandardschriftart"/>
+    <w:basedOn w:val="Absatz-Standardschriftart"/>
     <w:rsid w:val="009F3EA1"/>
   </w:style>
 </w:styles>
 </file>
 
 <file path=word/stylesWithEffects.xml><?xml version="1.0" encoding="utf-8"?>
-<w:styles xmlns:wpc="http://schemas.microsoft.com/office/word/2010/wordprocessingCanvas" xmlns:mo="http://schemas.microsoft.com/office/mac/office/2008/main" xmlns:mc="http://schemas.openxmlformats.org/markup-compatibility/2006" xmlns:mv="urn:schemas-microsoft-com:mac:vml" xmlns:o="urn:schemas-microsoft-com:office:office" xmlns:r="http://schemas.openxmlformats.org/officeDocument/2006/relationships" xmlns:m="http://schemas.openxmlformats.org/officeDocument/2006/math" xmlns:v="urn:schemas-microsoft-com:vml" xmlns:wp14="http://schemas.microsoft.com/office/word/2010/wordprocessingDrawing" xmlns:wp="http://schemas.openxmlformats.org/drawingml/2006/wordprocessingDrawing" xmlns:w10="urn:schemas-microsoft-com:office:word" xmlns:w="http://schemas.openxmlformats.org/wordprocessingml/2006/main" xmlns:w14="http://schemas.microsoft.com/office/word/2010/wordml" xmlns:wpg="http://schemas.microsoft.com/office/word/2010/wordprocessingGroup" xmlns:wpi="http://schemas.microsoft.com/office/word/2010/wordprocessingInk" xmlns:wne="http://schemas.microsoft.com/office/word/2006/wordml" xmlns:wps="http://schemas.microsoft.com/office/word/2010/wordprocessingShape" mc:Ignorable="w14 wp14">
+<w:styles xmlns:wpc="http://schemas.microsoft.com/office/word/2010/wordprocessingCanvas" xmlns:mc="http://schemas.openxmlformats.org/markup-compatibility/2006" xmlns:o="urn:schemas-microsoft-com:office:office" xmlns:r="http://schemas.openxmlformats.org/officeDocument/2006/relationships" xmlns:m="http://schemas.openxmlformats.org/officeDocument/2006/math" xmlns:v="urn:schemas-microsoft-com:vml" xmlns:wp14="http://schemas.microsoft.com/office/word/2010/wordprocessingDrawing" xmlns:wp="http://schemas.openxmlformats.org/drawingml/2006/wordprocessingDrawing" xmlns:w10="urn:schemas-microsoft-com:office:word" xmlns:w="http://schemas.openxmlformats.org/wordprocessingml/2006/main" xmlns:w14="http://schemas.microsoft.com/office/word/2010/wordml" xmlns:wpg="http://schemas.microsoft.com/office/word/2010/wordprocessingGroup" xmlns:wpi="http://schemas.microsoft.com/office/word/2010/wordprocessingInk" xmlns:wne="http://schemas.microsoft.com/office/word/2006/wordml" xmlns:wps="http://schemas.microsoft.com/office/word/2010/wordprocessingShape" mc:Ignorable="w14 wp14">
   <w:docDefaults>
     <w:rPrDefault>
       <w:rPr>
@@ -9038,7 +9597,7 @@
       </w:pPr>
     </w:pPrDefault>
   </w:docDefaults>
-  <w:latentStyles w:defLockedState="0" w:defUIPriority="99" w:defSemiHidden="1" w:defUnhideWhenUsed="1" w:defQFormat="0" w:count="276">
+  <w:latentStyles w:defLockedState="0" w:defUIPriority="99" w:defSemiHidden="1" w:defUnhideWhenUsed="1" w:defQFormat="0" w:count="267">
     <w:lsdException w:name="Normal" w:semiHidden="0" w:uiPriority="0" w:unhideWhenUsed="0" w:qFormat="1"/>
     <w:lsdException w:name="heading 1" w:semiHidden="0" w:uiPriority="9" w:unhideWhenUsed="0" w:qFormat="1"/>
     <w:lsdException w:name="heading 2" w:uiPriority="9" w:qFormat="1"/>
@@ -9186,7 +9745,7 @@
     <w:name w:val="heading 2"/>
     <w:basedOn w:val="Standard"/>
     <w:next w:val="Standard"/>
-    <w:link w:val="berschrift2Zeichen"/>
+    <w:link w:val="berschrift2Zchn"/>
     <w:uiPriority w:val="9"/>
     <w:unhideWhenUsed/>
     <w:qFormat/>
@@ -9210,7 +9769,7 @@
     <w:name w:val="heading 3"/>
     <w:basedOn w:val="Standard"/>
     <w:next w:val="Standard"/>
-    <w:link w:val="berschrift3Zeichen"/>
+    <w:link w:val="berschrift3Zchn"/>
     <w:uiPriority w:val="9"/>
     <w:unhideWhenUsed/>
     <w:qFormat/>
@@ -9228,7 +9787,7 @@
       <w:color w:val="4F81BD" w:themeColor="accent1"/>
     </w:rPr>
   </w:style>
-  <w:style w:type="character" w:default="1" w:styleId="Absatzstandardschriftart">
+  <w:style w:type="character" w:default="1" w:styleId="Absatz-Standardschriftart">
     <w:name w:val="Default Paragraph Font"/>
     <w:uiPriority w:val="1"/>
     <w:semiHidden/>
@@ -9255,9 +9814,9 @@
     <w:semiHidden/>
     <w:unhideWhenUsed/>
   </w:style>
-  <w:style w:type="character" w:customStyle="1" w:styleId="berschrift2Zeichen">
-    <w:name w:val="Überschrift 2 Zeichen"/>
-    <w:basedOn w:val="Absatzstandardschriftart"/>
+  <w:style w:type="character" w:customStyle="1" w:styleId="berschrift2Zchn">
+    <w:name w:val="Überschrift 2 Zchn"/>
+    <w:basedOn w:val="Absatz-Standardschriftart"/>
     <w:link w:val="berschrift2"/>
     <w:uiPriority w:val="9"/>
     <w:rsid w:val="009F3EA1"/>
@@ -9270,9 +9829,9 @@
       <w:szCs w:val="26"/>
     </w:rPr>
   </w:style>
-  <w:style w:type="character" w:customStyle="1" w:styleId="berschrift3Zeichen">
-    <w:name w:val="Überschrift 3 Zeichen"/>
-    <w:basedOn w:val="Absatzstandardschriftart"/>
+  <w:style w:type="character" w:customStyle="1" w:styleId="berschrift3Zchn">
+    <w:name w:val="Überschrift 3 Zchn"/>
+    <w:basedOn w:val="Absatz-Standardschriftart"/>
     <w:link w:val="berschrift3"/>
     <w:uiPriority w:val="9"/>
     <w:rsid w:val="009F3EA1"/>
@@ -9303,7 +9862,6 @@
       <w:spacing w:after="0" w:line="240" w:lineRule="auto"/>
     </w:pPr>
     <w:tblPr>
-      <w:tblInd w:w="0" w:type="dxa"/>
       <w:tblBorders>
         <w:top w:val="single" w:sz="4" w:space="0" w:color="auto"/>
         <w:left w:val="single" w:sz="4" w:space="0" w:color="auto"/>
@@ -9312,18 +9870,12 @@
         <w:insideH w:val="single" w:sz="4" w:space="0" w:color="auto"/>
         <w:insideV w:val="single" w:sz="4" w:space="0" w:color="auto"/>
       </w:tblBorders>
-      <w:tblCellMar>
-        <w:top w:w="0" w:type="dxa"/>
-        <w:left w:w="108" w:type="dxa"/>
-        <w:bottom w:w="0" w:type="dxa"/>
-        <w:right w:w="108" w:type="dxa"/>
-      </w:tblCellMar>
     </w:tblPr>
   </w:style>
   <w:style w:type="paragraph" w:styleId="Sprechblasentext">
     <w:name w:val="Balloon Text"/>
     <w:basedOn w:val="Standard"/>
-    <w:link w:val="SprechblasentextZeichen"/>
+    <w:link w:val="SprechblasentextZchn"/>
     <w:uiPriority w:val="99"/>
     <w:semiHidden/>
     <w:unhideWhenUsed/>
@@ -9337,9 +9889,9 @@
       <w:szCs w:val="16"/>
     </w:rPr>
   </w:style>
-  <w:style w:type="character" w:customStyle="1" w:styleId="SprechblasentextZeichen">
-    <w:name w:val="Sprechblasentext Zeichen"/>
-    <w:basedOn w:val="Absatzstandardschriftart"/>
+  <w:style w:type="character" w:customStyle="1" w:styleId="SprechblasentextZchn">
+    <w:name w:val="Sprechblasentext Zchn"/>
+    <w:basedOn w:val="Absatz-Standardschriftart"/>
     <w:link w:val="Sprechblasentext"/>
     <w:uiPriority w:val="99"/>
     <w:semiHidden/>
@@ -9352,10 +9904,94 @@
   </w:style>
   <w:style w:type="character" w:customStyle="1" w:styleId="textexposedshow">
     <w:name w:val="text_exposed_show"/>
-    <w:basedOn w:val="Absatzstandardschriftart"/>
+    <w:basedOn w:val="Absatz-Standardschriftart"/>
     <w:rsid w:val="009F3EA1"/>
   </w:style>
 </w:styles>
+</file>
+
+<file path=word/charts/chart1.xml><?xml version="1.0" encoding="utf-8"?>
+<c:chartSpace xmlns:c="http://schemas.openxmlformats.org/drawingml/2006/chart" xmlns:a="http://schemas.openxmlformats.org/drawingml/2006/main" xmlns:r="http://schemas.openxmlformats.org/officeDocument/2006/relationships">
+  <c:date1904 val="0"/>
+  <c:lang val="de-DE"/>
+  <c:roundedCorners val="0"/>
+  <mc:AlternateContent xmlns:mc="http://schemas.openxmlformats.org/markup-compatibility/2006">
+    <mc:Choice xmlns:c14="http://schemas.microsoft.com/office/drawing/2007/8/2/chart" Requires="c14">
+      <c14:style val="102"/>
+    </mc:Choice>
+    <mc:Fallback>
+      <c:style val="2"/>
+    </mc:Fallback>
+  </mc:AlternateContent>
+  <c:chart>
+    <c:autoTitleDeleted val="0"/>
+    <c:plotArea>
+      <c:layout/>
+      <c:pieChart>
+        <c:varyColors val="1"/>
+        <c:ser>
+          <c:idx val="0"/>
+          <c:order val="0"/>
+          <c:cat>
+            <c:strRef>
+              <c:f>Tabelle1!$A$3:$A$5</c:f>
+              <c:strCache>
+                <c:ptCount val="3"/>
+                <c:pt idx="0">
+                  <c:v>Menus &amp; Shop</c:v>
+                </c:pt>
+                <c:pt idx="1">
+                  <c:v>World Map</c:v>
+                </c:pt>
+                <c:pt idx="2">
+                  <c:v>Battlemap</c:v>
+                </c:pt>
+              </c:strCache>
+            </c:strRef>
+          </c:cat>
+          <c:val>
+            <c:numRef>
+              <c:f>Tabelle1!$B$3:$B$5</c:f>
+              <c:numCache>
+                <c:formatCode>0%</c:formatCode>
+                <c:ptCount val="3"/>
+                <c:pt idx="0">
+                  <c:v>0.1</c:v>
+                </c:pt>
+                <c:pt idx="1">
+                  <c:v>0.6</c:v>
+                </c:pt>
+                <c:pt idx="2">
+                  <c:v>0.3</c:v>
+                </c:pt>
+              </c:numCache>
+            </c:numRef>
+          </c:val>
+        </c:ser>
+        <c:dLbls>
+          <c:showLegendKey val="0"/>
+          <c:showVal val="0"/>
+          <c:showCatName val="0"/>
+          <c:showSerName val="0"/>
+          <c:showPercent val="0"/>
+          <c:showBubbleSize val="0"/>
+          <c:showLeaderLines val="1"/>
+        </c:dLbls>
+        <c:firstSliceAng val="0"/>
+      </c:pieChart>
+    </c:plotArea>
+    <c:legend>
+      <c:legendPos val="r"/>
+      <c:overlay val="0"/>
+    </c:legend>
+    <c:plotVisOnly val="1"/>
+    <c:dispBlanksAs val="gap"/>
+    <c:showDLblsOverMax val="0"/>
+  </c:chart>
+  <c:externalData r:id="rId1">
+    <c:autoUpdate val="0"/>
+  </c:externalData>
+</c:chartSpace>
 </file>
 
 <file path=word/theme/theme1.xml><?xml version="1.0" encoding="utf-8"?>

</xml_diff>